<commit_message>
update social header gieqs iii
</commit_message>
<xml_diff>
--- a/assets/includes/letter-groups-gieqsiii.docx
+++ b/assets/includes/letter-groups-gieqsiii.docx
@@ -1,6 +1,6 @@
 
 <file path=word/document.xml><?xml version="1.0" encoding="utf-8"?>
-<w:document xmlns:wpc="http://schemas.microsoft.com/office/word/2010/wordprocessingCanvas" xmlns:cx="http://schemas.microsoft.com/office/drawing/2014/chartex" xmlns:cx1="http://schemas.microsoft.com/office/drawing/2015/9/8/chartex" xmlns:cx2="http://schemas.microsoft.com/office/drawing/2015/10/21/chartex" xmlns:cx3="http://schemas.microsoft.com/office/drawing/2016/5/9/chartex" xmlns:cx4="http://schemas.microsoft.com/office/drawing/2016/5/10/chartex" xmlns:cx5="http://schemas.microsoft.com/office/drawing/2016/5/11/chartex" xmlns:cx6="http://schemas.microsoft.com/office/drawing/2016/5/12/chartex" xmlns:cx7="http://schemas.microsoft.com/office/drawing/2016/5/13/chartex" xmlns:cx8="http://schemas.microsoft.com/office/drawing/2016/5/14/chartex" xmlns:mc="http://schemas.openxmlformats.org/markup-compatibility/2006" xmlns:aink="http://schemas.microsoft.com/office/drawing/2016/ink" xmlns:am3d="http://schemas.microsoft.com/office/drawing/2017/model3d" xmlns:o="urn:schemas-microsoft-com:office:office" xmlns:oel="http://schemas.microsoft.com/office/2019/extlst" xmlns:r="http://schemas.openxmlformats.org/officeDocument/2006/relationships" xmlns:m="http://schemas.openxmlformats.org/officeDocument/2006/math" xmlns:v="urn:schemas-microsoft-com:vml" xmlns:wp14="http://schemas.microsoft.com/office/word/2010/wordprocessingDrawing" xmlns:wp="http://schemas.openxmlformats.org/drawingml/2006/wordprocessingDrawing" xmlns:w10="urn:schemas-microsoft-com:office:word" xmlns:w="http://schemas.openxmlformats.org/wordprocessingml/2006/main" xmlns:w14="http://schemas.microsoft.com/office/word/2010/wordml" xmlns:w15="http://schemas.microsoft.com/office/word/2012/wordml" xmlns:w16cex="http://schemas.microsoft.com/office/word/2018/wordml/cex" xmlns:w16cid="http://schemas.microsoft.com/office/word/2016/wordml/cid" xmlns:w16="http://schemas.microsoft.com/office/word/2018/wordml" xmlns:w16sdtdh="http://schemas.microsoft.com/office/word/2020/wordml/sdtdatahash" xmlns:w16se="http://schemas.microsoft.com/office/word/2015/wordml/symex" xmlns:wpg="http://schemas.microsoft.com/office/word/2010/wordprocessingGroup" xmlns:wpi="http://schemas.microsoft.com/office/word/2010/wordprocessingInk" xmlns:wne="http://schemas.microsoft.com/office/word/2006/wordml" xmlns:wps="http://schemas.microsoft.com/office/word/2010/wordprocessingShape" mc:Ignorable="w14 w15 w16se w16cid w16 w16cex w16sdtdh wp14">
+<w:document xmlns:wpc="http://schemas.microsoft.com/office/word/2010/wordprocessingCanvas" xmlns:mc="http://schemas.openxmlformats.org/markup-compatibility/2006" xmlns:o="urn:schemas-microsoft-com:office:office" xmlns:r="http://schemas.openxmlformats.org/officeDocument/2006/relationships" xmlns:m="http://schemas.openxmlformats.org/officeDocument/2006/math" xmlns:v="urn:schemas-microsoft-com:vml" xmlns:wp14="http://schemas.microsoft.com/office/word/2010/wordprocessingDrawing" xmlns:wp="http://schemas.openxmlformats.org/drawingml/2006/wordprocessingDrawing" xmlns:w10="urn:schemas-microsoft-com:office:word" xmlns:w="http://schemas.openxmlformats.org/wordprocessingml/2006/main" xmlns:w14="http://schemas.microsoft.com/office/word/2010/wordml" xmlns:w15="http://schemas.microsoft.com/office/word/2012/wordml" xmlns:wpg="http://schemas.microsoft.com/office/word/2010/wordprocessingGroup" xmlns:wpi="http://schemas.microsoft.com/office/word/2010/wordprocessingInk" xmlns:wne="http://schemas.microsoft.com/office/word/2006/wordml" xmlns:wps="http://schemas.microsoft.com/office/word/2010/wordprocessingShape" mc:Ignorable="w14 w15 wp14">
   <w:body>
     <w:p>
       <w:pPr>
@@ -212,25 +212,7 @@
           <w:sz w:val="22"/>
           <w:szCs w:val="22"/>
         </w:rPr>
-        <w:t xml:space="preserve">Lead Applicant Name and number </w:t>
-      </w:r>
-      <w:proofErr w:type="gramStart"/>
-      <w:r>
-        <w:rPr>
-          <w:rFonts w:asciiTheme="minorHAnsi" w:hAnsiTheme="minorHAnsi" w:cstheme="minorHAnsi"/>
-          <w:sz w:val="22"/>
-          <w:szCs w:val="22"/>
-        </w:rPr>
-        <w:t>below :</w:t>
-      </w:r>
-      <w:proofErr w:type="gramEnd"/>
-      <w:r>
-        <w:rPr>
-          <w:rFonts w:asciiTheme="minorHAnsi" w:hAnsiTheme="minorHAnsi" w:cstheme="minorHAnsi"/>
-          <w:sz w:val="22"/>
-          <w:szCs w:val="22"/>
-        </w:rPr>
-        <w:t xml:space="preserve"> </w:t>
+        <w:t xml:space="preserve">Lead Applicant Name and number below : </w:t>
       </w:r>
     </w:p>
     <w:p>
@@ -277,15 +259,15 @@
         <w:tblLook w:val="04A0" w:firstRow="1" w:lastRow="0" w:firstColumn="1" w:lastColumn="0" w:noHBand="0" w:noVBand="1"/>
       </w:tblPr>
       <w:tblGrid>
-        <w:gridCol w:w="2241"/>
-        <w:gridCol w:w="2273"/>
-        <w:gridCol w:w="2251"/>
-        <w:gridCol w:w="2239"/>
+        <w:gridCol w:w="2969"/>
+        <w:gridCol w:w="3260"/>
+        <w:gridCol w:w="1985"/>
+        <w:gridCol w:w="790"/>
       </w:tblGrid>
       <w:tr>
         <w:tc>
           <w:tcPr>
-            <w:tcW w:w="2241" w:type="dxa"/>
+            <w:tcW w:w="2969" w:type="dxa"/>
             <w:tcBorders>
               <w:top w:val="single" w:sz="6" w:space="0" w:color="000000"/>
               <w:left w:val="single" w:sz="6" w:space="0" w:color="000000"/>
@@ -314,7 +296,7 @@
         </w:tc>
         <w:tc>
           <w:tcPr>
-            <w:tcW w:w="2273" w:type="dxa"/>
+            <w:tcW w:w="3260" w:type="dxa"/>
             <w:tcBorders>
               <w:top w:val="single" w:sz="6" w:space="0" w:color="000000"/>
               <w:left w:val="single" w:sz="6" w:space="0" w:color="000000"/>
@@ -343,7 +325,7 @@
         </w:tc>
         <w:tc>
           <w:tcPr>
-            <w:tcW w:w="2251" w:type="dxa"/>
+            <w:tcW w:w="1985" w:type="dxa"/>
             <w:tcBorders>
               <w:top w:val="single" w:sz="6" w:space="0" w:color="000000"/>
               <w:left w:val="single" w:sz="6" w:space="0" w:color="000000"/>
@@ -366,31 +348,13 @@
                 <w:sz w:val="22"/>
                 <w:szCs w:val="22"/>
               </w:rPr>
-              <w:t>Professional Association (</w:t>
-            </w:r>
-            <w:proofErr w:type="gramStart"/>
-            <w:r>
-              <w:rPr>
-                <w:rFonts w:asciiTheme="minorHAnsi" w:hAnsiTheme="minorHAnsi" w:cstheme="minorHAnsi"/>
-                <w:sz w:val="22"/>
-                <w:szCs w:val="22"/>
-              </w:rPr>
-              <w:t>e.g.</w:t>
-            </w:r>
-            <w:proofErr w:type="gramEnd"/>
-            <w:r>
-              <w:rPr>
-                <w:rFonts w:asciiTheme="minorHAnsi" w:hAnsiTheme="minorHAnsi" w:cstheme="minorHAnsi"/>
-                <w:sz w:val="22"/>
-                <w:szCs w:val="22"/>
-              </w:rPr>
-              <w:t xml:space="preserve"> GMC, AHPRA, RIZIV etc.) number (not nurses) </w:t>
+              <w:t>Professional Association (e.g. GMC, AHPRA, RIZIV etc.) number (not nurses) </w:t>
             </w:r>
           </w:p>
         </w:tc>
         <w:tc>
           <w:tcPr>
-            <w:tcW w:w="2239" w:type="dxa"/>
+            <w:tcW w:w="790" w:type="dxa"/>
             <w:tcBorders>
               <w:top w:val="single" w:sz="6" w:space="0" w:color="000000"/>
               <w:left w:val="single" w:sz="6" w:space="0" w:color="000000"/>
@@ -437,7 +401,7 @@
       <w:tr>
         <w:tc>
           <w:tcPr>
-            <w:tcW w:w="2241" w:type="dxa"/>
+            <w:tcW w:w="2969" w:type="dxa"/>
             <w:tcBorders>
               <w:top w:val="single" w:sz="6" w:space="0" w:color="000000"/>
               <w:left w:val="single" w:sz="6" w:space="0" w:color="000000"/>
@@ -454,7 +418,6 @@
                 <w:rFonts w:asciiTheme="minorHAnsi" w:hAnsiTheme="minorHAnsi" w:cstheme="minorHAnsi"/>
               </w:rPr>
             </w:pPr>
-            <w:proofErr w:type="gramStart"/>
             <w:r>
               <w:rPr>
                 <w:rFonts w:asciiTheme="minorHAnsi" w:hAnsiTheme="minorHAnsi" w:cstheme="minorHAnsi"/>
@@ -463,18 +426,7 @@
                 <w:sz w:val="22"/>
                 <w:szCs w:val="22"/>
               </w:rPr>
-              <w:t>e.g.</w:t>
-            </w:r>
-            <w:proofErr w:type="gramEnd"/>
-            <w:r>
-              <w:rPr>
-                <w:rFonts w:asciiTheme="minorHAnsi" w:hAnsiTheme="minorHAnsi" w:cstheme="minorHAnsi"/>
-                <w:i/>
-                <w:iCs/>
-                <w:sz w:val="22"/>
-                <w:szCs w:val="22"/>
-              </w:rPr>
-              <w:t xml:space="preserve"> John Smith</w:t>
+              <w:t>e.g. John Smith</w:t>
             </w:r>
             <w:r>
               <w:rPr>
@@ -488,7 +440,7 @@
         </w:tc>
         <w:tc>
           <w:tcPr>
-            <w:tcW w:w="2273" w:type="dxa"/>
+            <w:tcW w:w="3260" w:type="dxa"/>
             <w:tcBorders>
               <w:top w:val="single" w:sz="6" w:space="0" w:color="000000"/>
               <w:left w:val="single" w:sz="6" w:space="0" w:color="000000"/>
@@ -527,7 +479,7 @@
         </w:tc>
         <w:tc>
           <w:tcPr>
-            <w:tcW w:w="2251" w:type="dxa"/>
+            <w:tcW w:w="1985" w:type="dxa"/>
             <w:tcBorders>
               <w:top w:val="single" w:sz="6" w:space="0" w:color="000000"/>
               <w:left w:val="single" w:sz="6" w:space="0" w:color="000000"/>
@@ -566,7 +518,7 @@
         </w:tc>
         <w:tc>
           <w:tcPr>
-            <w:tcW w:w="2239" w:type="dxa"/>
+            <w:tcW w:w="790" w:type="dxa"/>
             <w:tcBorders>
               <w:top w:val="single" w:sz="6" w:space="0" w:color="000000"/>
               <w:left w:val="single" w:sz="6" w:space="0" w:color="000000"/>
@@ -607,7 +559,7 @@
       <w:tr>
         <w:tc>
           <w:tcPr>
-            <w:tcW w:w="2241" w:type="dxa"/>
+            <w:tcW w:w="2969" w:type="dxa"/>
             <w:tcBorders>
               <w:top w:val="single" w:sz="6" w:space="0" w:color="000000"/>
               <w:left w:val="single" w:sz="6" w:space="0" w:color="000000"/>
@@ -636,7 +588,7 @@
         </w:tc>
         <w:tc>
           <w:tcPr>
-            <w:tcW w:w="2273" w:type="dxa"/>
+            <w:tcW w:w="3260" w:type="dxa"/>
             <w:tcBorders>
               <w:top w:val="single" w:sz="6" w:space="0" w:color="000000"/>
               <w:left w:val="single" w:sz="6" w:space="0" w:color="000000"/>
@@ -665,7 +617,7 @@
         </w:tc>
         <w:tc>
           <w:tcPr>
-            <w:tcW w:w="2251" w:type="dxa"/>
+            <w:tcW w:w="1985" w:type="dxa"/>
             <w:tcBorders>
               <w:top w:val="single" w:sz="6" w:space="0" w:color="000000"/>
               <w:left w:val="single" w:sz="6" w:space="0" w:color="000000"/>
@@ -694,7 +646,7 @@
         </w:tc>
         <w:tc>
           <w:tcPr>
-            <w:tcW w:w="2239" w:type="dxa"/>
+            <w:tcW w:w="790" w:type="dxa"/>
             <w:tcBorders>
               <w:top w:val="single" w:sz="6" w:space="0" w:color="000000"/>
               <w:left w:val="single" w:sz="6" w:space="0" w:color="000000"/>
@@ -725,7 +677,7 @@
       <w:tr>
         <w:tc>
           <w:tcPr>
-            <w:tcW w:w="2241" w:type="dxa"/>
+            <w:tcW w:w="2969" w:type="dxa"/>
             <w:tcBorders>
               <w:top w:val="single" w:sz="6" w:space="0" w:color="000000"/>
               <w:left w:val="single" w:sz="6" w:space="0" w:color="000000"/>
@@ -754,7 +706,7 @@
         </w:tc>
         <w:tc>
           <w:tcPr>
-            <w:tcW w:w="2273" w:type="dxa"/>
+            <w:tcW w:w="3260" w:type="dxa"/>
             <w:tcBorders>
               <w:top w:val="single" w:sz="6" w:space="0" w:color="000000"/>
               <w:left w:val="single" w:sz="6" w:space="0" w:color="000000"/>
@@ -783,7 +735,7 @@
         </w:tc>
         <w:tc>
           <w:tcPr>
-            <w:tcW w:w="2251" w:type="dxa"/>
+            <w:tcW w:w="1985" w:type="dxa"/>
             <w:tcBorders>
               <w:top w:val="single" w:sz="6" w:space="0" w:color="000000"/>
               <w:left w:val="single" w:sz="6" w:space="0" w:color="000000"/>
@@ -812,7 +764,7 @@
         </w:tc>
         <w:tc>
           <w:tcPr>
-            <w:tcW w:w="2239" w:type="dxa"/>
+            <w:tcW w:w="790" w:type="dxa"/>
             <w:tcBorders>
               <w:top w:val="single" w:sz="6" w:space="0" w:color="000000"/>
               <w:left w:val="single" w:sz="6" w:space="0" w:color="000000"/>
@@ -843,7 +795,7 @@
       <w:tr>
         <w:tc>
           <w:tcPr>
-            <w:tcW w:w="2241" w:type="dxa"/>
+            <w:tcW w:w="2969" w:type="dxa"/>
             <w:tcBorders>
               <w:top w:val="single" w:sz="6" w:space="0" w:color="000000"/>
               <w:left w:val="single" w:sz="6" w:space="0" w:color="000000"/>
@@ -872,7 +824,7 @@
         </w:tc>
         <w:tc>
           <w:tcPr>
-            <w:tcW w:w="2273" w:type="dxa"/>
+            <w:tcW w:w="3260" w:type="dxa"/>
             <w:tcBorders>
               <w:top w:val="single" w:sz="6" w:space="0" w:color="000000"/>
               <w:left w:val="single" w:sz="6" w:space="0" w:color="000000"/>
@@ -901,7 +853,7 @@
         </w:tc>
         <w:tc>
           <w:tcPr>
-            <w:tcW w:w="2251" w:type="dxa"/>
+            <w:tcW w:w="1985" w:type="dxa"/>
             <w:tcBorders>
               <w:top w:val="single" w:sz="6" w:space="0" w:color="000000"/>
               <w:left w:val="single" w:sz="6" w:space="0" w:color="000000"/>
@@ -930,7 +882,7 @@
         </w:tc>
         <w:tc>
           <w:tcPr>
-            <w:tcW w:w="2239" w:type="dxa"/>
+            <w:tcW w:w="790" w:type="dxa"/>
             <w:tcBorders>
               <w:top w:val="single" w:sz="6" w:space="0" w:color="000000"/>
               <w:left w:val="single" w:sz="6" w:space="0" w:color="000000"/>
@@ -961,7 +913,7 @@
       <w:tr>
         <w:tc>
           <w:tcPr>
-            <w:tcW w:w="2241" w:type="dxa"/>
+            <w:tcW w:w="2969" w:type="dxa"/>
             <w:tcBorders>
               <w:top w:val="single" w:sz="6" w:space="0" w:color="000000"/>
               <w:left w:val="single" w:sz="6" w:space="0" w:color="000000"/>
@@ -990,7 +942,7 @@
         </w:tc>
         <w:tc>
           <w:tcPr>
-            <w:tcW w:w="2273" w:type="dxa"/>
+            <w:tcW w:w="3260" w:type="dxa"/>
             <w:tcBorders>
               <w:top w:val="single" w:sz="6" w:space="0" w:color="000000"/>
               <w:left w:val="single" w:sz="6" w:space="0" w:color="000000"/>
@@ -1019,7 +971,7 @@
         </w:tc>
         <w:tc>
           <w:tcPr>
-            <w:tcW w:w="2251" w:type="dxa"/>
+            <w:tcW w:w="1985" w:type="dxa"/>
             <w:tcBorders>
               <w:top w:val="single" w:sz="6" w:space="0" w:color="000000"/>
               <w:left w:val="single" w:sz="6" w:space="0" w:color="000000"/>
@@ -1048,7 +1000,7 @@
         </w:tc>
         <w:tc>
           <w:tcPr>
-            <w:tcW w:w="2239" w:type="dxa"/>
+            <w:tcW w:w="790" w:type="dxa"/>
             <w:tcBorders>
               <w:top w:val="single" w:sz="6" w:space="0" w:color="000000"/>
               <w:left w:val="single" w:sz="6" w:space="0" w:color="000000"/>
@@ -1079,7 +1031,7 @@
       <w:tr>
         <w:tc>
           <w:tcPr>
-            <w:tcW w:w="2241" w:type="dxa"/>
+            <w:tcW w:w="2969" w:type="dxa"/>
             <w:tcBorders>
               <w:top w:val="single" w:sz="6" w:space="0" w:color="000000"/>
               <w:left w:val="single" w:sz="6" w:space="0" w:color="000000"/>
@@ -1108,7 +1060,7 @@
         </w:tc>
         <w:tc>
           <w:tcPr>
-            <w:tcW w:w="2273" w:type="dxa"/>
+            <w:tcW w:w="3260" w:type="dxa"/>
             <w:tcBorders>
               <w:top w:val="single" w:sz="6" w:space="0" w:color="000000"/>
               <w:left w:val="single" w:sz="6" w:space="0" w:color="000000"/>
@@ -1137,7 +1089,7 @@
         </w:tc>
         <w:tc>
           <w:tcPr>
-            <w:tcW w:w="2251" w:type="dxa"/>
+            <w:tcW w:w="1985" w:type="dxa"/>
             <w:tcBorders>
               <w:top w:val="single" w:sz="6" w:space="0" w:color="000000"/>
               <w:left w:val="single" w:sz="6" w:space="0" w:color="000000"/>
@@ -1166,7 +1118,7 @@
         </w:tc>
         <w:tc>
           <w:tcPr>
-            <w:tcW w:w="2239" w:type="dxa"/>
+            <w:tcW w:w="790" w:type="dxa"/>
             <w:tcBorders>
               <w:top w:val="single" w:sz="6" w:space="0" w:color="000000"/>
               <w:left w:val="single" w:sz="6" w:space="0" w:color="000000"/>
@@ -1197,7 +1149,7 @@
       <w:tr>
         <w:tc>
           <w:tcPr>
-            <w:tcW w:w="2241" w:type="dxa"/>
+            <w:tcW w:w="2969" w:type="dxa"/>
             <w:tcBorders>
               <w:top w:val="single" w:sz="6" w:space="0" w:color="000000"/>
               <w:left w:val="single" w:sz="6" w:space="0" w:color="000000"/>
@@ -1226,7 +1178,7 @@
         </w:tc>
         <w:tc>
           <w:tcPr>
-            <w:tcW w:w="2273" w:type="dxa"/>
+            <w:tcW w:w="3260" w:type="dxa"/>
             <w:tcBorders>
               <w:top w:val="single" w:sz="6" w:space="0" w:color="000000"/>
               <w:left w:val="single" w:sz="6" w:space="0" w:color="000000"/>
@@ -1255,7 +1207,7 @@
         </w:tc>
         <w:tc>
           <w:tcPr>
-            <w:tcW w:w="2251" w:type="dxa"/>
+            <w:tcW w:w="1985" w:type="dxa"/>
             <w:tcBorders>
               <w:top w:val="single" w:sz="6" w:space="0" w:color="000000"/>
               <w:left w:val="single" w:sz="6" w:space="0" w:color="000000"/>
@@ -1284,7 +1236,7 @@
         </w:tc>
         <w:tc>
           <w:tcPr>
-            <w:tcW w:w="2239" w:type="dxa"/>
+            <w:tcW w:w="790" w:type="dxa"/>
             <w:tcBorders>
               <w:top w:val="single" w:sz="6" w:space="0" w:color="000000"/>
               <w:left w:val="single" w:sz="6" w:space="0" w:color="000000"/>
@@ -1315,7 +1267,7 @@
       <w:tr>
         <w:tc>
           <w:tcPr>
-            <w:tcW w:w="2241" w:type="dxa"/>
+            <w:tcW w:w="2969" w:type="dxa"/>
             <w:tcBorders>
               <w:top w:val="single" w:sz="6" w:space="0" w:color="000000"/>
               <w:left w:val="single" w:sz="6" w:space="0" w:color="000000"/>
@@ -1345,7 +1297,7 @@
         </w:tc>
         <w:tc>
           <w:tcPr>
-            <w:tcW w:w="2273" w:type="dxa"/>
+            <w:tcW w:w="3260" w:type="dxa"/>
             <w:tcBorders>
               <w:top w:val="single" w:sz="6" w:space="0" w:color="000000"/>
               <w:left w:val="single" w:sz="6" w:space="0" w:color="000000"/>
@@ -1367,7 +1319,7 @@
         </w:tc>
         <w:tc>
           <w:tcPr>
-            <w:tcW w:w="2251" w:type="dxa"/>
+            <w:tcW w:w="1985" w:type="dxa"/>
             <w:tcBorders>
               <w:top w:val="single" w:sz="6" w:space="0" w:color="000000"/>
               <w:left w:val="single" w:sz="6" w:space="0" w:color="000000"/>
@@ -1389,7 +1341,7 @@
         </w:tc>
         <w:tc>
           <w:tcPr>
-            <w:tcW w:w="2239" w:type="dxa"/>
+            <w:tcW w:w="790" w:type="dxa"/>
             <w:tcBorders>
               <w:top w:val="single" w:sz="6" w:space="0" w:color="000000"/>
               <w:left w:val="single" w:sz="6" w:space="0" w:color="000000"/>
@@ -1413,7 +1365,7 @@
       <w:tr>
         <w:tc>
           <w:tcPr>
-            <w:tcW w:w="2241" w:type="dxa"/>
+            <w:tcW w:w="2969" w:type="dxa"/>
             <w:tcBorders>
               <w:top w:val="single" w:sz="6" w:space="0" w:color="000000"/>
               <w:left w:val="single" w:sz="6" w:space="0" w:color="000000"/>
@@ -1443,7 +1395,7 @@
         </w:tc>
         <w:tc>
           <w:tcPr>
-            <w:tcW w:w="2273" w:type="dxa"/>
+            <w:tcW w:w="3260" w:type="dxa"/>
             <w:tcBorders>
               <w:top w:val="single" w:sz="6" w:space="0" w:color="000000"/>
               <w:left w:val="single" w:sz="6" w:space="0" w:color="000000"/>
@@ -1465,7 +1417,7 @@
         </w:tc>
         <w:tc>
           <w:tcPr>
-            <w:tcW w:w="2251" w:type="dxa"/>
+            <w:tcW w:w="1985" w:type="dxa"/>
             <w:tcBorders>
               <w:top w:val="single" w:sz="6" w:space="0" w:color="000000"/>
               <w:left w:val="single" w:sz="6" w:space="0" w:color="000000"/>
@@ -1487,7 +1439,7 @@
         </w:tc>
         <w:tc>
           <w:tcPr>
-            <w:tcW w:w="2239" w:type="dxa"/>
+            <w:tcW w:w="790" w:type="dxa"/>
             <w:tcBorders>
               <w:top w:val="single" w:sz="6" w:space="0" w:color="000000"/>
               <w:left w:val="single" w:sz="6" w:space="0" w:color="000000"/>
@@ -1511,7 +1463,7 @@
       <w:tr>
         <w:tc>
           <w:tcPr>
-            <w:tcW w:w="2241" w:type="dxa"/>
+            <w:tcW w:w="2969" w:type="dxa"/>
             <w:tcBorders>
               <w:top w:val="single" w:sz="6" w:space="0" w:color="000000"/>
               <w:left w:val="single" w:sz="6" w:space="0" w:color="000000"/>
@@ -1541,7 +1493,7 @@
         </w:tc>
         <w:tc>
           <w:tcPr>
-            <w:tcW w:w="2273" w:type="dxa"/>
+            <w:tcW w:w="3260" w:type="dxa"/>
             <w:tcBorders>
               <w:top w:val="single" w:sz="6" w:space="0" w:color="000000"/>
               <w:left w:val="single" w:sz="6" w:space="0" w:color="000000"/>
@@ -1563,7 +1515,7 @@
         </w:tc>
         <w:tc>
           <w:tcPr>
-            <w:tcW w:w="2251" w:type="dxa"/>
+            <w:tcW w:w="1985" w:type="dxa"/>
             <w:tcBorders>
               <w:top w:val="single" w:sz="6" w:space="0" w:color="000000"/>
               <w:left w:val="single" w:sz="6" w:space="0" w:color="000000"/>
@@ -1585,7 +1537,7 @@
         </w:tc>
         <w:tc>
           <w:tcPr>
-            <w:tcW w:w="2239" w:type="dxa"/>
+            <w:tcW w:w="790" w:type="dxa"/>
             <w:tcBorders>
               <w:top w:val="single" w:sz="6" w:space="0" w:color="000000"/>
               <w:left w:val="single" w:sz="6" w:space="0" w:color="000000"/>
@@ -1609,7 +1561,7 @@
       <w:tr>
         <w:tc>
           <w:tcPr>
-            <w:tcW w:w="2241" w:type="dxa"/>
+            <w:tcW w:w="2969" w:type="dxa"/>
             <w:tcBorders>
               <w:top w:val="single" w:sz="6" w:space="0" w:color="000000"/>
               <w:left w:val="single" w:sz="6" w:space="0" w:color="000000"/>
@@ -1639,7 +1591,7 @@
         </w:tc>
         <w:tc>
           <w:tcPr>
-            <w:tcW w:w="2273" w:type="dxa"/>
+            <w:tcW w:w="3260" w:type="dxa"/>
             <w:tcBorders>
               <w:top w:val="single" w:sz="6" w:space="0" w:color="000000"/>
               <w:left w:val="single" w:sz="6" w:space="0" w:color="000000"/>
@@ -1661,7 +1613,7 @@
         </w:tc>
         <w:tc>
           <w:tcPr>
-            <w:tcW w:w="2251" w:type="dxa"/>
+            <w:tcW w:w="1985" w:type="dxa"/>
             <w:tcBorders>
               <w:top w:val="single" w:sz="6" w:space="0" w:color="000000"/>
               <w:left w:val="single" w:sz="6" w:space="0" w:color="000000"/>
@@ -1683,7 +1635,7 @@
         </w:tc>
         <w:tc>
           <w:tcPr>
-            <w:tcW w:w="2239" w:type="dxa"/>
+            <w:tcW w:w="790" w:type="dxa"/>
             <w:tcBorders>
               <w:top w:val="single" w:sz="6" w:space="0" w:color="000000"/>
               <w:left w:val="single" w:sz="6" w:space="0" w:color="000000"/>
@@ -1707,7 +1659,7 @@
       <w:tr>
         <w:tc>
           <w:tcPr>
-            <w:tcW w:w="2241" w:type="dxa"/>
+            <w:tcW w:w="2969" w:type="dxa"/>
             <w:tcBorders>
               <w:top w:val="single" w:sz="6" w:space="0" w:color="000000"/>
               <w:left w:val="single" w:sz="6" w:space="0" w:color="000000"/>
@@ -1737,7 +1689,7 @@
         </w:tc>
         <w:tc>
           <w:tcPr>
-            <w:tcW w:w="2273" w:type="dxa"/>
+            <w:tcW w:w="3260" w:type="dxa"/>
             <w:tcBorders>
               <w:top w:val="single" w:sz="6" w:space="0" w:color="000000"/>
               <w:left w:val="single" w:sz="6" w:space="0" w:color="000000"/>
@@ -1759,7 +1711,7 @@
         </w:tc>
         <w:tc>
           <w:tcPr>
-            <w:tcW w:w="2251" w:type="dxa"/>
+            <w:tcW w:w="1985" w:type="dxa"/>
             <w:tcBorders>
               <w:top w:val="single" w:sz="6" w:space="0" w:color="000000"/>
               <w:left w:val="single" w:sz="6" w:space="0" w:color="000000"/>
@@ -1781,7 +1733,7 @@
         </w:tc>
         <w:tc>
           <w:tcPr>
-            <w:tcW w:w="2239" w:type="dxa"/>
+            <w:tcW w:w="790" w:type="dxa"/>
             <w:tcBorders>
               <w:top w:val="single" w:sz="6" w:space="0" w:color="000000"/>
               <w:left w:val="single" w:sz="6" w:space="0" w:color="000000"/>
@@ -1805,7 +1757,7 @@
       <w:tr>
         <w:tc>
           <w:tcPr>
-            <w:tcW w:w="2241" w:type="dxa"/>
+            <w:tcW w:w="2969" w:type="dxa"/>
             <w:tcBorders>
               <w:top w:val="single" w:sz="6" w:space="0" w:color="000000"/>
               <w:left w:val="single" w:sz="6" w:space="0" w:color="000000"/>
@@ -1835,7 +1787,7 @@
         </w:tc>
         <w:tc>
           <w:tcPr>
-            <w:tcW w:w="2273" w:type="dxa"/>
+            <w:tcW w:w="3260" w:type="dxa"/>
             <w:tcBorders>
               <w:top w:val="single" w:sz="6" w:space="0" w:color="000000"/>
               <w:left w:val="single" w:sz="6" w:space="0" w:color="000000"/>
@@ -1857,7 +1809,7 @@
         </w:tc>
         <w:tc>
           <w:tcPr>
-            <w:tcW w:w="2251" w:type="dxa"/>
+            <w:tcW w:w="1985" w:type="dxa"/>
             <w:tcBorders>
               <w:top w:val="single" w:sz="6" w:space="0" w:color="000000"/>
               <w:left w:val="single" w:sz="6" w:space="0" w:color="000000"/>
@@ -1879,7 +1831,7 @@
         </w:tc>
         <w:tc>
           <w:tcPr>
-            <w:tcW w:w="2239" w:type="dxa"/>
+            <w:tcW w:w="790" w:type="dxa"/>
             <w:tcBorders>
               <w:top w:val="single" w:sz="6" w:space="0" w:color="000000"/>
               <w:left w:val="single" w:sz="6" w:space="0" w:color="000000"/>
@@ -1903,7 +1855,7 @@
       <w:tr>
         <w:tc>
           <w:tcPr>
-            <w:tcW w:w="2241" w:type="dxa"/>
+            <w:tcW w:w="2969" w:type="dxa"/>
             <w:tcBorders>
               <w:top w:val="single" w:sz="6" w:space="0" w:color="000000"/>
               <w:left w:val="single" w:sz="6" w:space="0" w:color="000000"/>
@@ -1933,7 +1885,7 @@
         </w:tc>
         <w:tc>
           <w:tcPr>
-            <w:tcW w:w="2273" w:type="dxa"/>
+            <w:tcW w:w="3260" w:type="dxa"/>
             <w:tcBorders>
               <w:top w:val="single" w:sz="6" w:space="0" w:color="000000"/>
               <w:left w:val="single" w:sz="6" w:space="0" w:color="000000"/>
@@ -1955,7 +1907,7 @@
         </w:tc>
         <w:tc>
           <w:tcPr>
-            <w:tcW w:w="2251" w:type="dxa"/>
+            <w:tcW w:w="1985" w:type="dxa"/>
             <w:tcBorders>
               <w:top w:val="single" w:sz="6" w:space="0" w:color="000000"/>
               <w:left w:val="single" w:sz="6" w:space="0" w:color="000000"/>
@@ -1977,7 +1929,7 @@
         </w:tc>
         <w:tc>
           <w:tcPr>
-            <w:tcW w:w="2239" w:type="dxa"/>
+            <w:tcW w:w="790" w:type="dxa"/>
             <w:tcBorders>
               <w:top w:val="single" w:sz="6" w:space="0" w:color="000000"/>
               <w:left w:val="single" w:sz="6" w:space="0" w:color="000000"/>
@@ -2001,7 +1953,7 @@
       <w:tr>
         <w:tc>
           <w:tcPr>
-            <w:tcW w:w="2241" w:type="dxa"/>
+            <w:tcW w:w="2969" w:type="dxa"/>
             <w:tcBorders>
               <w:top w:val="single" w:sz="6" w:space="0" w:color="000000"/>
               <w:left w:val="single" w:sz="6" w:space="0" w:color="000000"/>
@@ -2031,7 +1983,7 @@
         </w:tc>
         <w:tc>
           <w:tcPr>
-            <w:tcW w:w="2273" w:type="dxa"/>
+            <w:tcW w:w="3260" w:type="dxa"/>
             <w:tcBorders>
               <w:top w:val="single" w:sz="6" w:space="0" w:color="000000"/>
               <w:left w:val="single" w:sz="6" w:space="0" w:color="000000"/>
@@ -2053,7 +2005,7 @@
         </w:tc>
         <w:tc>
           <w:tcPr>
-            <w:tcW w:w="2251" w:type="dxa"/>
+            <w:tcW w:w="1985" w:type="dxa"/>
             <w:tcBorders>
               <w:top w:val="single" w:sz="6" w:space="0" w:color="000000"/>
               <w:left w:val="single" w:sz="6" w:space="0" w:color="000000"/>
@@ -2075,7 +2027,7 @@
         </w:tc>
         <w:tc>
           <w:tcPr>
-            <w:tcW w:w="2239" w:type="dxa"/>
+            <w:tcW w:w="790" w:type="dxa"/>
             <w:tcBorders>
               <w:top w:val="single" w:sz="6" w:space="0" w:color="000000"/>
               <w:left w:val="single" w:sz="6" w:space="0" w:color="000000"/>
@@ -2099,7 +2051,7 @@
       <w:tr>
         <w:tc>
           <w:tcPr>
-            <w:tcW w:w="2241" w:type="dxa"/>
+            <w:tcW w:w="2969" w:type="dxa"/>
             <w:tcBorders>
               <w:top w:val="single" w:sz="6" w:space="0" w:color="000000"/>
               <w:left w:val="single" w:sz="6" w:space="0" w:color="000000"/>
@@ -2129,7 +2081,7 @@
         </w:tc>
         <w:tc>
           <w:tcPr>
-            <w:tcW w:w="2273" w:type="dxa"/>
+            <w:tcW w:w="3260" w:type="dxa"/>
             <w:tcBorders>
               <w:top w:val="single" w:sz="6" w:space="0" w:color="000000"/>
               <w:left w:val="single" w:sz="6" w:space="0" w:color="000000"/>
@@ -2151,7 +2103,7 @@
         </w:tc>
         <w:tc>
           <w:tcPr>
-            <w:tcW w:w="2251" w:type="dxa"/>
+            <w:tcW w:w="1985" w:type="dxa"/>
             <w:tcBorders>
               <w:top w:val="single" w:sz="6" w:space="0" w:color="000000"/>
               <w:left w:val="single" w:sz="6" w:space="0" w:color="000000"/>
@@ -2173,7 +2125,7 @@
         </w:tc>
         <w:tc>
           <w:tcPr>
-            <w:tcW w:w="2239" w:type="dxa"/>
+            <w:tcW w:w="790" w:type="dxa"/>
             <w:tcBorders>
               <w:top w:val="single" w:sz="6" w:space="0" w:color="000000"/>
               <w:left w:val="single" w:sz="6" w:space="0" w:color="000000"/>
@@ -2197,7 +2149,7 @@
       <w:tr>
         <w:tc>
           <w:tcPr>
-            <w:tcW w:w="2241" w:type="dxa"/>
+            <w:tcW w:w="2969" w:type="dxa"/>
             <w:tcBorders>
               <w:top w:val="single" w:sz="6" w:space="0" w:color="000000"/>
               <w:left w:val="single" w:sz="6" w:space="0" w:color="000000"/>
@@ -2227,7 +2179,7 @@
         </w:tc>
         <w:tc>
           <w:tcPr>
-            <w:tcW w:w="2273" w:type="dxa"/>
+            <w:tcW w:w="3260" w:type="dxa"/>
             <w:tcBorders>
               <w:top w:val="single" w:sz="6" w:space="0" w:color="000000"/>
               <w:left w:val="single" w:sz="6" w:space="0" w:color="000000"/>
@@ -2249,7 +2201,7 @@
         </w:tc>
         <w:tc>
           <w:tcPr>
-            <w:tcW w:w="2251" w:type="dxa"/>
+            <w:tcW w:w="1985" w:type="dxa"/>
             <w:tcBorders>
               <w:top w:val="single" w:sz="6" w:space="0" w:color="000000"/>
               <w:left w:val="single" w:sz="6" w:space="0" w:color="000000"/>
@@ -2271,7 +2223,7 @@
         </w:tc>
         <w:tc>
           <w:tcPr>
-            <w:tcW w:w="2239" w:type="dxa"/>
+            <w:tcW w:w="790" w:type="dxa"/>
             <w:tcBorders>
               <w:top w:val="single" w:sz="6" w:space="0" w:color="000000"/>
               <w:left w:val="single" w:sz="6" w:space="0" w:color="000000"/>
@@ -2295,7 +2247,7 @@
       <w:tr>
         <w:tc>
           <w:tcPr>
-            <w:tcW w:w="2241" w:type="dxa"/>
+            <w:tcW w:w="2969" w:type="dxa"/>
             <w:tcBorders>
               <w:top w:val="single" w:sz="6" w:space="0" w:color="000000"/>
               <w:left w:val="single" w:sz="6" w:space="0" w:color="000000"/>
@@ -2325,7 +2277,7 @@
         </w:tc>
         <w:tc>
           <w:tcPr>
-            <w:tcW w:w="2273" w:type="dxa"/>
+            <w:tcW w:w="3260" w:type="dxa"/>
             <w:tcBorders>
               <w:top w:val="single" w:sz="6" w:space="0" w:color="000000"/>
               <w:left w:val="single" w:sz="6" w:space="0" w:color="000000"/>
@@ -2347,7 +2299,7 @@
         </w:tc>
         <w:tc>
           <w:tcPr>
-            <w:tcW w:w="2251" w:type="dxa"/>
+            <w:tcW w:w="1985" w:type="dxa"/>
             <w:tcBorders>
               <w:top w:val="single" w:sz="6" w:space="0" w:color="000000"/>
               <w:left w:val="single" w:sz="6" w:space="0" w:color="000000"/>
@@ -2369,7 +2321,7 @@
         </w:tc>
         <w:tc>
           <w:tcPr>
-            <w:tcW w:w="2239" w:type="dxa"/>
+            <w:tcW w:w="790" w:type="dxa"/>
             <w:tcBorders>
               <w:top w:val="single" w:sz="6" w:space="0" w:color="000000"/>
               <w:left w:val="single" w:sz="6" w:space="0" w:color="000000"/>
@@ -2393,7 +2345,7 @@
       <w:tr>
         <w:tc>
           <w:tcPr>
-            <w:tcW w:w="2241" w:type="dxa"/>
+            <w:tcW w:w="2969" w:type="dxa"/>
             <w:tcBorders>
               <w:top w:val="single" w:sz="6" w:space="0" w:color="000000"/>
               <w:left w:val="single" w:sz="6" w:space="0" w:color="000000"/>
@@ -2423,7 +2375,7 @@
         </w:tc>
         <w:tc>
           <w:tcPr>
-            <w:tcW w:w="2273" w:type="dxa"/>
+            <w:tcW w:w="3260" w:type="dxa"/>
             <w:tcBorders>
               <w:top w:val="single" w:sz="6" w:space="0" w:color="000000"/>
               <w:left w:val="single" w:sz="6" w:space="0" w:color="000000"/>
@@ -2445,7 +2397,7 @@
         </w:tc>
         <w:tc>
           <w:tcPr>
-            <w:tcW w:w="2251" w:type="dxa"/>
+            <w:tcW w:w="1985" w:type="dxa"/>
             <w:tcBorders>
               <w:top w:val="single" w:sz="6" w:space="0" w:color="000000"/>
               <w:left w:val="single" w:sz="6" w:space="0" w:color="000000"/>
@@ -2467,7 +2419,7 @@
         </w:tc>
         <w:tc>
           <w:tcPr>
-            <w:tcW w:w="2239" w:type="dxa"/>
+            <w:tcW w:w="790" w:type="dxa"/>
             <w:tcBorders>
               <w:top w:val="single" w:sz="6" w:space="0" w:color="000000"/>
               <w:left w:val="single" w:sz="6" w:space="0" w:color="000000"/>
@@ -2491,7 +2443,7 @@
       <w:tr>
         <w:tc>
           <w:tcPr>
-            <w:tcW w:w="2241" w:type="dxa"/>
+            <w:tcW w:w="2969" w:type="dxa"/>
             <w:tcBorders>
               <w:top w:val="single" w:sz="6" w:space="0" w:color="000000"/>
               <w:left w:val="single" w:sz="6" w:space="0" w:color="000000"/>
@@ -2521,7 +2473,7 @@
         </w:tc>
         <w:tc>
           <w:tcPr>
-            <w:tcW w:w="2273" w:type="dxa"/>
+            <w:tcW w:w="3260" w:type="dxa"/>
             <w:tcBorders>
               <w:top w:val="single" w:sz="6" w:space="0" w:color="000000"/>
               <w:left w:val="single" w:sz="6" w:space="0" w:color="000000"/>
@@ -2543,7 +2495,7 @@
         </w:tc>
         <w:tc>
           <w:tcPr>
-            <w:tcW w:w="2251" w:type="dxa"/>
+            <w:tcW w:w="1985" w:type="dxa"/>
             <w:tcBorders>
               <w:top w:val="single" w:sz="6" w:space="0" w:color="000000"/>
               <w:left w:val="single" w:sz="6" w:space="0" w:color="000000"/>
@@ -2565,7 +2517,7 @@
         </w:tc>
         <w:tc>
           <w:tcPr>
-            <w:tcW w:w="2239" w:type="dxa"/>
+            <w:tcW w:w="790" w:type="dxa"/>
             <w:tcBorders>
               <w:top w:val="single" w:sz="6" w:space="0" w:color="000000"/>
               <w:left w:val="single" w:sz="6" w:space="0" w:color="000000"/>
@@ -2589,7 +2541,7 @@
       <w:tr>
         <w:tc>
           <w:tcPr>
-            <w:tcW w:w="2241" w:type="dxa"/>
+            <w:tcW w:w="2969" w:type="dxa"/>
             <w:tcBorders>
               <w:top w:val="single" w:sz="6" w:space="0" w:color="000000"/>
               <w:left w:val="single" w:sz="6" w:space="0" w:color="000000"/>
@@ -2619,7 +2571,7 @@
         </w:tc>
         <w:tc>
           <w:tcPr>
-            <w:tcW w:w="2273" w:type="dxa"/>
+            <w:tcW w:w="3260" w:type="dxa"/>
             <w:tcBorders>
               <w:top w:val="single" w:sz="6" w:space="0" w:color="000000"/>
               <w:left w:val="single" w:sz="6" w:space="0" w:color="000000"/>
@@ -2641,7 +2593,7 @@
         </w:tc>
         <w:tc>
           <w:tcPr>
-            <w:tcW w:w="2251" w:type="dxa"/>
+            <w:tcW w:w="1985" w:type="dxa"/>
             <w:tcBorders>
               <w:top w:val="single" w:sz="6" w:space="0" w:color="000000"/>
               <w:left w:val="single" w:sz="6" w:space="0" w:color="000000"/>
@@ -2663,7 +2615,7 @@
         </w:tc>
         <w:tc>
           <w:tcPr>
-            <w:tcW w:w="2239" w:type="dxa"/>
+            <w:tcW w:w="790" w:type="dxa"/>
             <w:tcBorders>
               <w:top w:val="single" w:sz="6" w:space="0" w:color="000000"/>
               <w:left w:val="single" w:sz="6" w:space="0" w:color="000000"/>
@@ -2702,21 +2654,7 @@
         <w:rPr>
           <w:rFonts w:asciiTheme="minorHAnsi" w:hAnsiTheme="minorHAnsi" w:cstheme="minorHAnsi"/>
         </w:rPr>
-        <w:t xml:space="preserve">* CG: consultant gastroenterologist, CS: consultant surgeon, TG: trainee gastroenterologist, TS: trainee surgeon, NE: nurse-endoscopist, EN: endoscopy nurse, </w:t>
-      </w:r>
-      <w:proofErr w:type="gramStart"/>
-      <w:r>
-        <w:rPr>
-          <w:rFonts w:asciiTheme="minorHAnsi" w:hAnsiTheme="minorHAnsi" w:cstheme="minorHAnsi"/>
-        </w:rPr>
-        <w:t>O :</w:t>
-      </w:r>
-      <w:proofErr w:type="gramEnd"/>
-      <w:r>
-        <w:rPr>
-          <w:rFonts w:asciiTheme="minorHAnsi" w:hAnsiTheme="minorHAnsi" w:cstheme="minorHAnsi"/>
-        </w:rPr>
-        <w:t xml:space="preserve"> other, please specify</w:t>
+        <w:t>* CG: consultant gastroenterologist, CS: consultant surgeon, TG: trainee gastroenterologist, TS: trainee surgeon, NE: nurse-endoscopist, EN: endoscopy nurse, O : other, please specify</w:t>
       </w:r>
     </w:p>
     <w:p>
@@ -2796,7 +2734,7 @@
 </file>
 
 <file path=word/endnotes.xml><?xml version="1.0" encoding="utf-8"?>
-<w:endnotes xmlns:wpc="http://schemas.microsoft.com/office/word/2010/wordprocessingCanvas" xmlns:cx="http://schemas.microsoft.com/office/drawing/2014/chartex" xmlns:cx1="http://schemas.microsoft.com/office/drawing/2015/9/8/chartex" xmlns:cx2="http://schemas.microsoft.com/office/drawing/2015/10/21/chartex" xmlns:cx3="http://schemas.microsoft.com/office/drawing/2016/5/9/chartex" xmlns:cx4="http://schemas.microsoft.com/office/drawing/2016/5/10/chartex" xmlns:cx5="http://schemas.microsoft.com/office/drawing/2016/5/11/chartex" xmlns:cx6="http://schemas.microsoft.com/office/drawing/2016/5/12/chartex" xmlns:cx7="http://schemas.microsoft.com/office/drawing/2016/5/13/chartex" xmlns:cx8="http://schemas.microsoft.com/office/drawing/2016/5/14/chartex" xmlns:mc="http://schemas.openxmlformats.org/markup-compatibility/2006" xmlns:aink="http://schemas.microsoft.com/office/drawing/2016/ink" xmlns:am3d="http://schemas.microsoft.com/office/drawing/2017/model3d" xmlns:o="urn:schemas-microsoft-com:office:office" xmlns:oel="http://schemas.microsoft.com/office/2019/extlst" xmlns:r="http://schemas.openxmlformats.org/officeDocument/2006/relationships" xmlns:m="http://schemas.openxmlformats.org/officeDocument/2006/math" xmlns:v="urn:schemas-microsoft-com:vml" xmlns:wp14="http://schemas.microsoft.com/office/word/2010/wordprocessingDrawing" xmlns:wp="http://schemas.openxmlformats.org/drawingml/2006/wordprocessingDrawing" xmlns:w10="urn:schemas-microsoft-com:office:word" xmlns:w="http://schemas.openxmlformats.org/wordprocessingml/2006/main" xmlns:w14="http://schemas.microsoft.com/office/word/2010/wordml" xmlns:w15="http://schemas.microsoft.com/office/word/2012/wordml" xmlns:w16cex="http://schemas.microsoft.com/office/word/2018/wordml/cex" xmlns:w16cid="http://schemas.microsoft.com/office/word/2016/wordml/cid" xmlns:w16="http://schemas.microsoft.com/office/word/2018/wordml" xmlns:w16sdtdh="http://schemas.microsoft.com/office/word/2020/wordml/sdtdatahash" xmlns:w16se="http://schemas.microsoft.com/office/word/2015/wordml/symex" xmlns:wpg="http://schemas.microsoft.com/office/word/2010/wordprocessingGroup" xmlns:wpi="http://schemas.microsoft.com/office/word/2010/wordprocessingInk" xmlns:wne="http://schemas.microsoft.com/office/word/2006/wordml" xmlns:wps="http://schemas.microsoft.com/office/word/2010/wordprocessingShape" mc:Ignorable="w14 w15 w16se w16cid w16 w16cex w16sdtdh wp14">
+<w:endnotes xmlns:wpc="http://schemas.microsoft.com/office/word/2010/wordprocessingCanvas" xmlns:mc="http://schemas.openxmlformats.org/markup-compatibility/2006" xmlns:o="urn:schemas-microsoft-com:office:office" xmlns:r="http://schemas.openxmlformats.org/officeDocument/2006/relationships" xmlns:m="http://schemas.openxmlformats.org/officeDocument/2006/math" xmlns:v="urn:schemas-microsoft-com:vml" xmlns:wp14="http://schemas.microsoft.com/office/word/2010/wordprocessingDrawing" xmlns:wp="http://schemas.openxmlformats.org/drawingml/2006/wordprocessingDrawing" xmlns:w10="urn:schemas-microsoft-com:office:word" xmlns:w="http://schemas.openxmlformats.org/wordprocessingml/2006/main" xmlns:w14="http://schemas.microsoft.com/office/word/2010/wordml" xmlns:w15="http://schemas.microsoft.com/office/word/2012/wordml" xmlns:wpg="http://schemas.microsoft.com/office/word/2010/wordprocessingGroup" xmlns:wpi="http://schemas.microsoft.com/office/word/2010/wordprocessingInk" xmlns:wne="http://schemas.microsoft.com/office/word/2006/wordml" xmlns:wps="http://schemas.microsoft.com/office/word/2010/wordprocessingShape" mc:Ignorable="w14 w15 wp14">
   <w:endnote w:type="separator" w:id="-1">
     <w:p>
       <w:r>
@@ -2818,11 +2756,11 @@
 </file>
 
 <file path=word/footer1.xml><?xml version="1.0" encoding="utf-8"?>
-<w:ftr xmlns:wpc="http://schemas.microsoft.com/office/word/2010/wordprocessingCanvas" xmlns:cx="http://schemas.microsoft.com/office/drawing/2014/chartex" xmlns:cx1="http://schemas.microsoft.com/office/drawing/2015/9/8/chartex" xmlns:cx2="http://schemas.microsoft.com/office/drawing/2015/10/21/chartex" xmlns:cx3="http://schemas.microsoft.com/office/drawing/2016/5/9/chartex" xmlns:cx4="http://schemas.microsoft.com/office/drawing/2016/5/10/chartex" xmlns:cx5="http://schemas.microsoft.com/office/drawing/2016/5/11/chartex" xmlns:cx6="http://schemas.microsoft.com/office/drawing/2016/5/12/chartex" xmlns:cx7="http://schemas.microsoft.com/office/drawing/2016/5/13/chartex" xmlns:cx8="http://schemas.microsoft.com/office/drawing/2016/5/14/chartex" xmlns:mc="http://schemas.openxmlformats.org/markup-compatibility/2006" xmlns:aink="http://schemas.microsoft.com/office/drawing/2016/ink" xmlns:am3d="http://schemas.microsoft.com/office/drawing/2017/model3d" xmlns:o="urn:schemas-microsoft-com:office:office" xmlns:oel="http://schemas.microsoft.com/office/2019/extlst" xmlns:r="http://schemas.openxmlformats.org/officeDocument/2006/relationships" xmlns:m="http://schemas.openxmlformats.org/officeDocument/2006/math" xmlns:v="urn:schemas-microsoft-com:vml" xmlns:wp14="http://schemas.microsoft.com/office/word/2010/wordprocessingDrawing" xmlns:wp="http://schemas.openxmlformats.org/drawingml/2006/wordprocessingDrawing" xmlns:w10="urn:schemas-microsoft-com:office:word" xmlns:w="http://schemas.openxmlformats.org/wordprocessingml/2006/main" xmlns:w14="http://schemas.microsoft.com/office/word/2010/wordml" xmlns:w15="http://schemas.microsoft.com/office/word/2012/wordml" xmlns:w16cex="http://schemas.microsoft.com/office/word/2018/wordml/cex" xmlns:w16cid="http://schemas.microsoft.com/office/word/2016/wordml/cid" xmlns:w16="http://schemas.microsoft.com/office/word/2018/wordml" xmlns:w16sdtdh="http://schemas.microsoft.com/office/word/2020/wordml/sdtdatahash" xmlns:w16se="http://schemas.microsoft.com/office/word/2015/wordml/symex" xmlns:wpg="http://schemas.microsoft.com/office/word/2010/wordprocessingGroup" xmlns:wpi="http://schemas.microsoft.com/office/word/2010/wordprocessingInk" xmlns:wne="http://schemas.microsoft.com/office/word/2006/wordml" xmlns:wps="http://schemas.microsoft.com/office/word/2010/wordprocessingShape" mc:Ignorable="w14 w15 w16se w16cid w16 w16cex w16sdtdh wp14">
+<w:ftr xmlns:wpc="http://schemas.microsoft.com/office/word/2010/wordprocessingCanvas" xmlns:mc="http://schemas.openxmlformats.org/markup-compatibility/2006" xmlns:o="urn:schemas-microsoft-com:office:office" xmlns:r="http://schemas.openxmlformats.org/officeDocument/2006/relationships" xmlns:m="http://schemas.openxmlformats.org/officeDocument/2006/math" xmlns:v="urn:schemas-microsoft-com:vml" xmlns:wp14="http://schemas.microsoft.com/office/word/2010/wordprocessingDrawing" xmlns:wp="http://schemas.openxmlformats.org/drawingml/2006/wordprocessingDrawing" xmlns:w10="urn:schemas-microsoft-com:office:word" xmlns:w="http://schemas.openxmlformats.org/wordprocessingml/2006/main" xmlns:w14="http://schemas.microsoft.com/office/word/2010/wordml" xmlns:w15="http://schemas.microsoft.com/office/word/2012/wordml" xmlns:wpg="http://schemas.microsoft.com/office/word/2010/wordprocessingGroup" xmlns:wpi="http://schemas.microsoft.com/office/word/2010/wordprocessingInk" xmlns:wne="http://schemas.microsoft.com/office/word/2006/wordml" xmlns:wps="http://schemas.microsoft.com/office/word/2010/wordprocessingShape" mc:Ignorable="w14 w15 wp14">
   <w:sdt>
     <w:sdtPr>
       <w:rPr>
-        <w:rStyle w:val="PageNumber"/>
+        <w:rStyle w:val="Paginanummer"/>
       </w:rPr>
       <w:id w:val="-1708478743"/>
       <w:docPartObj>
@@ -2832,33 +2770,33 @@
     </w:sdtPr>
     <w:sdtEndPr>
       <w:rPr>
-        <w:rStyle w:val="PageNumber"/>
+        <w:rStyle w:val="Paginanummer"/>
       </w:rPr>
     </w:sdtEndPr>
     <w:sdtContent>
       <w:p>
         <w:pPr>
-          <w:pStyle w:val="Footer"/>
+          <w:pStyle w:val="Voettekst"/>
           <w:framePr w:wrap="none" w:vAnchor="text" w:hAnchor="margin" w:xAlign="right" w:y="1"/>
           <w:rPr>
-            <w:rStyle w:val="PageNumber"/>
+            <w:rStyle w:val="Paginanummer"/>
           </w:rPr>
         </w:pPr>
         <w:r>
           <w:rPr>
-            <w:rStyle w:val="PageNumber"/>
+            <w:rStyle w:val="Paginanummer"/>
           </w:rPr>
           <w:fldChar w:fldCharType="begin"/>
         </w:r>
         <w:r>
           <w:rPr>
-            <w:rStyle w:val="PageNumber"/>
+            <w:rStyle w:val="Paginanummer"/>
           </w:rPr>
           <w:instrText xml:space="preserve"> PAGE </w:instrText>
         </w:r>
         <w:r>
           <w:rPr>
-            <w:rStyle w:val="PageNumber"/>
+            <w:rStyle w:val="Paginanummer"/>
           </w:rPr>
           <w:fldChar w:fldCharType="end"/>
         </w:r>
@@ -2867,7 +2805,7 @@
   </w:sdt>
   <w:p>
     <w:pPr>
-      <w:pStyle w:val="Footer"/>
+      <w:pStyle w:val="Voettekst"/>
       <w:ind w:right="360"/>
     </w:pPr>
   </w:p>
@@ -2875,11 +2813,11 @@
 </file>
 
 <file path=word/footer2.xml><?xml version="1.0" encoding="utf-8"?>
-<w:ftr xmlns:wpc="http://schemas.microsoft.com/office/word/2010/wordprocessingCanvas" xmlns:cx="http://schemas.microsoft.com/office/drawing/2014/chartex" xmlns:cx1="http://schemas.microsoft.com/office/drawing/2015/9/8/chartex" xmlns:cx2="http://schemas.microsoft.com/office/drawing/2015/10/21/chartex" xmlns:cx3="http://schemas.microsoft.com/office/drawing/2016/5/9/chartex" xmlns:cx4="http://schemas.microsoft.com/office/drawing/2016/5/10/chartex" xmlns:cx5="http://schemas.microsoft.com/office/drawing/2016/5/11/chartex" xmlns:cx6="http://schemas.microsoft.com/office/drawing/2016/5/12/chartex" xmlns:cx7="http://schemas.microsoft.com/office/drawing/2016/5/13/chartex" xmlns:cx8="http://schemas.microsoft.com/office/drawing/2016/5/14/chartex" xmlns:mc="http://schemas.openxmlformats.org/markup-compatibility/2006" xmlns:aink="http://schemas.microsoft.com/office/drawing/2016/ink" xmlns:am3d="http://schemas.microsoft.com/office/drawing/2017/model3d" xmlns:o="urn:schemas-microsoft-com:office:office" xmlns:oel="http://schemas.microsoft.com/office/2019/extlst" xmlns:r="http://schemas.openxmlformats.org/officeDocument/2006/relationships" xmlns:m="http://schemas.openxmlformats.org/officeDocument/2006/math" xmlns:v="urn:schemas-microsoft-com:vml" xmlns:wp14="http://schemas.microsoft.com/office/word/2010/wordprocessingDrawing" xmlns:wp="http://schemas.openxmlformats.org/drawingml/2006/wordprocessingDrawing" xmlns:w10="urn:schemas-microsoft-com:office:word" xmlns:w="http://schemas.openxmlformats.org/wordprocessingml/2006/main" xmlns:w14="http://schemas.microsoft.com/office/word/2010/wordml" xmlns:w15="http://schemas.microsoft.com/office/word/2012/wordml" xmlns:w16cex="http://schemas.microsoft.com/office/word/2018/wordml/cex" xmlns:w16cid="http://schemas.microsoft.com/office/word/2016/wordml/cid" xmlns:w16="http://schemas.microsoft.com/office/word/2018/wordml" xmlns:w16sdtdh="http://schemas.microsoft.com/office/word/2020/wordml/sdtdatahash" xmlns:w16se="http://schemas.microsoft.com/office/word/2015/wordml/symex" xmlns:wpg="http://schemas.microsoft.com/office/word/2010/wordprocessingGroup" xmlns:wpi="http://schemas.microsoft.com/office/word/2010/wordprocessingInk" xmlns:wne="http://schemas.microsoft.com/office/word/2006/wordml" xmlns:wps="http://schemas.microsoft.com/office/word/2010/wordprocessingShape" mc:Ignorable="w14 w15 w16se w16cid w16 w16cex w16sdtdh wp14">
+<w:ftr xmlns:wpc="http://schemas.microsoft.com/office/word/2010/wordprocessingCanvas" xmlns:mc="http://schemas.openxmlformats.org/markup-compatibility/2006" xmlns:o="urn:schemas-microsoft-com:office:office" xmlns:r="http://schemas.openxmlformats.org/officeDocument/2006/relationships" xmlns:m="http://schemas.openxmlformats.org/officeDocument/2006/math" xmlns:v="urn:schemas-microsoft-com:vml" xmlns:wp14="http://schemas.microsoft.com/office/word/2010/wordprocessingDrawing" xmlns:wp="http://schemas.openxmlformats.org/drawingml/2006/wordprocessingDrawing" xmlns:w10="urn:schemas-microsoft-com:office:word" xmlns:w="http://schemas.openxmlformats.org/wordprocessingml/2006/main" xmlns:w14="http://schemas.microsoft.com/office/word/2010/wordml" xmlns:w15="http://schemas.microsoft.com/office/word/2012/wordml" xmlns:wpg="http://schemas.microsoft.com/office/word/2010/wordprocessingGroup" xmlns:wpi="http://schemas.microsoft.com/office/word/2010/wordprocessingInk" xmlns:wne="http://schemas.microsoft.com/office/word/2006/wordml" xmlns:wps="http://schemas.microsoft.com/office/word/2010/wordprocessingShape" mc:Ignorable="w14 w15 wp14">
   <w:sdt>
     <w:sdtPr>
       <w:rPr>
-        <w:rStyle w:val="PageNumber"/>
+        <w:rStyle w:val="Paginanummer"/>
         <w:sz w:val="16"/>
         <w:szCs w:val="16"/>
       </w:rPr>
@@ -2891,23 +2829,23 @@
     </w:sdtPr>
     <w:sdtEndPr>
       <w:rPr>
-        <w:rStyle w:val="PageNumber"/>
+        <w:rStyle w:val="Paginanummer"/>
       </w:rPr>
     </w:sdtEndPr>
     <w:sdtContent>
       <w:p>
         <w:pPr>
-          <w:pStyle w:val="Footer"/>
+          <w:pStyle w:val="Voettekst"/>
           <w:framePr w:wrap="none" w:vAnchor="text" w:hAnchor="margin" w:xAlign="right" w:y="1"/>
           <w:rPr>
-            <w:rStyle w:val="PageNumber"/>
+            <w:rStyle w:val="Paginanummer"/>
             <w:sz w:val="16"/>
             <w:szCs w:val="16"/>
           </w:rPr>
         </w:pPr>
         <w:r>
           <w:rPr>
-            <w:rStyle w:val="PageNumber"/>
+            <w:rStyle w:val="Paginanummer"/>
             <w:sz w:val="16"/>
             <w:szCs w:val="16"/>
           </w:rPr>
@@ -2915,7 +2853,7 @@
         </w:r>
         <w:r>
           <w:rPr>
-            <w:rStyle w:val="PageNumber"/>
+            <w:rStyle w:val="Paginanummer"/>
             <w:sz w:val="16"/>
             <w:szCs w:val="16"/>
           </w:rPr>
@@ -2923,7 +2861,7 @@
         </w:r>
         <w:r>
           <w:rPr>
-            <w:rStyle w:val="PageNumber"/>
+            <w:rStyle w:val="Paginanummer"/>
             <w:sz w:val="16"/>
             <w:szCs w:val="16"/>
           </w:rPr>
@@ -2931,7 +2869,7 @@
         </w:r>
         <w:r>
           <w:rPr>
-            <w:rStyle w:val="PageNumber"/>
+            <w:rStyle w:val="Paginanummer"/>
             <w:noProof/>
             <w:sz w:val="16"/>
             <w:szCs w:val="16"/>
@@ -2940,7 +2878,7 @@
         </w:r>
         <w:r>
           <w:rPr>
-            <w:rStyle w:val="PageNumber"/>
+            <w:rStyle w:val="Paginanummer"/>
             <w:sz w:val="16"/>
             <w:szCs w:val="16"/>
           </w:rPr>
@@ -2951,7 +2889,7 @@
   </w:sdt>
   <w:p>
     <w:pPr>
-      <w:pStyle w:val="Footer"/>
+      <w:pStyle w:val="Voettekst"/>
       <w:ind w:right="360"/>
       <w:jc w:val="right"/>
       <w:rPr>
@@ -2971,7 +2909,7 @@
 </file>
 
 <file path=word/footnotes.xml><?xml version="1.0" encoding="utf-8"?>
-<w:footnotes xmlns:wpc="http://schemas.microsoft.com/office/word/2010/wordprocessingCanvas" xmlns:cx="http://schemas.microsoft.com/office/drawing/2014/chartex" xmlns:cx1="http://schemas.microsoft.com/office/drawing/2015/9/8/chartex" xmlns:cx2="http://schemas.microsoft.com/office/drawing/2015/10/21/chartex" xmlns:cx3="http://schemas.microsoft.com/office/drawing/2016/5/9/chartex" xmlns:cx4="http://schemas.microsoft.com/office/drawing/2016/5/10/chartex" xmlns:cx5="http://schemas.microsoft.com/office/drawing/2016/5/11/chartex" xmlns:cx6="http://schemas.microsoft.com/office/drawing/2016/5/12/chartex" xmlns:cx7="http://schemas.microsoft.com/office/drawing/2016/5/13/chartex" xmlns:cx8="http://schemas.microsoft.com/office/drawing/2016/5/14/chartex" xmlns:mc="http://schemas.openxmlformats.org/markup-compatibility/2006" xmlns:aink="http://schemas.microsoft.com/office/drawing/2016/ink" xmlns:am3d="http://schemas.microsoft.com/office/drawing/2017/model3d" xmlns:o="urn:schemas-microsoft-com:office:office" xmlns:oel="http://schemas.microsoft.com/office/2019/extlst" xmlns:r="http://schemas.openxmlformats.org/officeDocument/2006/relationships" xmlns:m="http://schemas.openxmlformats.org/officeDocument/2006/math" xmlns:v="urn:schemas-microsoft-com:vml" xmlns:wp14="http://schemas.microsoft.com/office/word/2010/wordprocessingDrawing" xmlns:wp="http://schemas.openxmlformats.org/drawingml/2006/wordprocessingDrawing" xmlns:w10="urn:schemas-microsoft-com:office:word" xmlns:w="http://schemas.openxmlformats.org/wordprocessingml/2006/main" xmlns:w14="http://schemas.microsoft.com/office/word/2010/wordml" xmlns:w15="http://schemas.microsoft.com/office/word/2012/wordml" xmlns:w16cex="http://schemas.microsoft.com/office/word/2018/wordml/cex" xmlns:w16cid="http://schemas.microsoft.com/office/word/2016/wordml/cid" xmlns:w16="http://schemas.microsoft.com/office/word/2018/wordml" xmlns:w16sdtdh="http://schemas.microsoft.com/office/word/2020/wordml/sdtdatahash" xmlns:w16se="http://schemas.microsoft.com/office/word/2015/wordml/symex" xmlns:wpg="http://schemas.microsoft.com/office/word/2010/wordprocessingGroup" xmlns:wpi="http://schemas.microsoft.com/office/word/2010/wordprocessingInk" xmlns:wne="http://schemas.microsoft.com/office/word/2006/wordml" xmlns:wps="http://schemas.microsoft.com/office/word/2010/wordprocessingShape" mc:Ignorable="w14 w15 w16se w16cid w16 w16cex w16sdtdh wp14">
+<w:footnotes xmlns:wpc="http://schemas.microsoft.com/office/word/2010/wordprocessingCanvas" xmlns:mc="http://schemas.openxmlformats.org/markup-compatibility/2006" xmlns:o="urn:schemas-microsoft-com:office:office" xmlns:r="http://schemas.openxmlformats.org/officeDocument/2006/relationships" xmlns:m="http://schemas.openxmlformats.org/officeDocument/2006/math" xmlns:v="urn:schemas-microsoft-com:vml" xmlns:wp14="http://schemas.microsoft.com/office/word/2010/wordprocessingDrawing" xmlns:wp="http://schemas.openxmlformats.org/drawingml/2006/wordprocessingDrawing" xmlns:w10="urn:schemas-microsoft-com:office:word" xmlns:w="http://schemas.openxmlformats.org/wordprocessingml/2006/main" xmlns:w14="http://schemas.microsoft.com/office/word/2010/wordml" xmlns:w15="http://schemas.microsoft.com/office/word/2012/wordml" xmlns:wpg="http://schemas.microsoft.com/office/word/2010/wordprocessingGroup" xmlns:wpi="http://schemas.microsoft.com/office/word/2010/wordprocessingInk" xmlns:wne="http://schemas.microsoft.com/office/word/2006/wordml" xmlns:wps="http://schemas.microsoft.com/office/word/2010/wordprocessingShape" mc:Ignorable="w14 w15 wp14">
   <w:footnote w:type="separator" w:id="-1">
     <w:p>
       <w:r>
@@ -2993,10 +2931,10 @@
 </file>
 
 <file path=word/header1.xml><?xml version="1.0" encoding="utf-8"?>
-<w:hdr xmlns:wpc="http://schemas.microsoft.com/office/word/2010/wordprocessingCanvas" xmlns:cx="http://schemas.microsoft.com/office/drawing/2014/chartex" xmlns:cx1="http://schemas.microsoft.com/office/drawing/2015/9/8/chartex" xmlns:cx2="http://schemas.microsoft.com/office/drawing/2015/10/21/chartex" xmlns:cx3="http://schemas.microsoft.com/office/drawing/2016/5/9/chartex" xmlns:cx4="http://schemas.microsoft.com/office/drawing/2016/5/10/chartex" xmlns:cx5="http://schemas.microsoft.com/office/drawing/2016/5/11/chartex" xmlns:cx6="http://schemas.microsoft.com/office/drawing/2016/5/12/chartex" xmlns:cx7="http://schemas.microsoft.com/office/drawing/2016/5/13/chartex" xmlns:cx8="http://schemas.microsoft.com/office/drawing/2016/5/14/chartex" xmlns:mc="http://schemas.openxmlformats.org/markup-compatibility/2006" xmlns:aink="http://schemas.microsoft.com/office/drawing/2016/ink" xmlns:am3d="http://schemas.microsoft.com/office/drawing/2017/model3d" xmlns:o="urn:schemas-microsoft-com:office:office" xmlns:oel="http://schemas.microsoft.com/office/2019/extlst" xmlns:r="http://schemas.openxmlformats.org/officeDocument/2006/relationships" xmlns:m="http://schemas.openxmlformats.org/officeDocument/2006/math" xmlns:v="urn:schemas-microsoft-com:vml" xmlns:wp14="http://schemas.microsoft.com/office/word/2010/wordprocessingDrawing" xmlns:wp="http://schemas.openxmlformats.org/drawingml/2006/wordprocessingDrawing" xmlns:w10="urn:schemas-microsoft-com:office:word" xmlns:w="http://schemas.openxmlformats.org/wordprocessingml/2006/main" xmlns:w14="http://schemas.microsoft.com/office/word/2010/wordml" xmlns:w15="http://schemas.microsoft.com/office/word/2012/wordml" xmlns:w16cex="http://schemas.microsoft.com/office/word/2018/wordml/cex" xmlns:w16cid="http://schemas.microsoft.com/office/word/2016/wordml/cid" xmlns:w16="http://schemas.microsoft.com/office/word/2018/wordml" xmlns:w16sdtdh="http://schemas.microsoft.com/office/word/2020/wordml/sdtdatahash" xmlns:w16se="http://schemas.microsoft.com/office/word/2015/wordml/symex" xmlns:wpg="http://schemas.microsoft.com/office/word/2010/wordprocessingGroup" xmlns:wpi="http://schemas.microsoft.com/office/word/2010/wordprocessingInk" xmlns:wne="http://schemas.microsoft.com/office/word/2006/wordml" xmlns:wps="http://schemas.microsoft.com/office/word/2010/wordprocessingShape" mc:Ignorable="w14 w15 w16se w16cid w16 w16cex w16sdtdh wp14">
+<w:hdr xmlns:wpc="http://schemas.microsoft.com/office/word/2010/wordprocessingCanvas" xmlns:mc="http://schemas.openxmlformats.org/markup-compatibility/2006" xmlns:o="urn:schemas-microsoft-com:office:office" xmlns:r="http://schemas.openxmlformats.org/officeDocument/2006/relationships" xmlns:m="http://schemas.openxmlformats.org/officeDocument/2006/math" xmlns:v="urn:schemas-microsoft-com:vml" xmlns:wp14="http://schemas.microsoft.com/office/word/2010/wordprocessingDrawing" xmlns:wp="http://schemas.openxmlformats.org/drawingml/2006/wordprocessingDrawing" xmlns:w10="urn:schemas-microsoft-com:office:word" xmlns:w="http://schemas.openxmlformats.org/wordprocessingml/2006/main" xmlns:w14="http://schemas.microsoft.com/office/word/2010/wordml" xmlns:w15="http://schemas.microsoft.com/office/word/2012/wordml" xmlns:wpg="http://schemas.microsoft.com/office/word/2010/wordprocessingGroup" xmlns:wpi="http://schemas.microsoft.com/office/word/2010/wordprocessingInk" xmlns:wne="http://schemas.microsoft.com/office/word/2006/wordml" xmlns:wps="http://schemas.microsoft.com/office/word/2010/wordprocessingShape" mc:Ignorable="w14 w15 wp14">
   <w:p>
     <w:pPr>
-      <w:pStyle w:val="Header"/>
+      <w:pStyle w:val="Koptekst"/>
       <w:jc w:val="right"/>
       <w:rPr>
         <w:lang w:val="nl-BE"/>
@@ -3005,7 +2943,7 @@
   </w:p>
   <w:p>
     <w:pPr>
-      <w:pStyle w:val="Header"/>
+      <w:pStyle w:val="Koptekst"/>
       <w:jc w:val="right"/>
       <w:rPr>
         <w:lang w:val="nl-BE"/>
@@ -3014,7 +2952,7 @@
   </w:p>
   <w:p>
     <w:pPr>
-      <w:pStyle w:val="Header"/>
+      <w:pStyle w:val="Koptekst"/>
       <w:jc w:val="right"/>
       <w:rPr>
         <w:lang w:val="nl-BE"/>
@@ -3023,7 +2961,7 @@
     <w:r>
       <w:rPr>
         <w:noProof/>
-        <w:lang w:val="nl-BE"/>
+        <w:lang w:val="nl-BE" w:eastAsia="nl-BE"/>
       </w:rPr>
       <w:drawing>
         <wp:inline distT="0" distB="0" distL="0" distR="0" wp14:anchorId="37E456B1" wp14:editId="3A713025">
@@ -3070,7 +3008,7 @@
   </w:p>
   <w:p>
     <w:pPr>
-      <w:pStyle w:val="Header"/>
+      <w:pStyle w:val="Koptekst"/>
       <w:jc w:val="right"/>
       <w:rPr>
         <w:sz w:val="18"/>
@@ -3089,7 +3027,7 @@
   </w:p>
   <w:p>
     <w:pPr>
-      <w:pStyle w:val="Header"/>
+      <w:pStyle w:val="Koptekst"/>
       <w:jc w:val="right"/>
       <w:rPr>
         <w:sz w:val="18"/>
@@ -3108,7 +3046,7 @@
   </w:p>
   <w:p>
     <w:pPr>
-      <w:pStyle w:val="Header"/>
+      <w:pStyle w:val="Koptekst"/>
       <w:rPr>
         <w:lang w:val="nl-BE"/>
       </w:rPr>
@@ -3118,7 +3056,7 @@
 </file>
 
 <file path=word/numbering.xml><?xml version="1.0" encoding="utf-8"?>
-<w:numbering xmlns:wpc="http://schemas.microsoft.com/office/word/2010/wordprocessingCanvas" xmlns:cx="http://schemas.microsoft.com/office/drawing/2014/chartex" xmlns:cx1="http://schemas.microsoft.com/office/drawing/2015/9/8/chartex" xmlns:cx2="http://schemas.microsoft.com/office/drawing/2015/10/21/chartex" xmlns:cx3="http://schemas.microsoft.com/office/drawing/2016/5/9/chartex" xmlns:cx4="http://schemas.microsoft.com/office/drawing/2016/5/10/chartex" xmlns:cx5="http://schemas.microsoft.com/office/drawing/2016/5/11/chartex" xmlns:cx6="http://schemas.microsoft.com/office/drawing/2016/5/12/chartex" xmlns:cx7="http://schemas.microsoft.com/office/drawing/2016/5/13/chartex" xmlns:cx8="http://schemas.microsoft.com/office/drawing/2016/5/14/chartex" xmlns:mc="http://schemas.openxmlformats.org/markup-compatibility/2006" xmlns:aink="http://schemas.microsoft.com/office/drawing/2016/ink" xmlns:am3d="http://schemas.microsoft.com/office/drawing/2017/model3d" xmlns:o="urn:schemas-microsoft-com:office:office" xmlns:oel="http://schemas.microsoft.com/office/2019/extlst" xmlns:r="http://schemas.openxmlformats.org/officeDocument/2006/relationships" xmlns:m="http://schemas.openxmlformats.org/officeDocument/2006/math" xmlns:v="urn:schemas-microsoft-com:vml" xmlns:wp14="http://schemas.microsoft.com/office/word/2010/wordprocessingDrawing" xmlns:wp="http://schemas.openxmlformats.org/drawingml/2006/wordprocessingDrawing" xmlns:w10="urn:schemas-microsoft-com:office:word" xmlns:w="http://schemas.openxmlformats.org/wordprocessingml/2006/main" xmlns:w14="http://schemas.microsoft.com/office/word/2010/wordml" xmlns:w15="http://schemas.microsoft.com/office/word/2012/wordml" xmlns:w16cex="http://schemas.microsoft.com/office/word/2018/wordml/cex" xmlns:w16cid="http://schemas.microsoft.com/office/word/2016/wordml/cid" xmlns:w16="http://schemas.microsoft.com/office/word/2018/wordml" xmlns:w16sdtdh="http://schemas.microsoft.com/office/word/2020/wordml/sdtdatahash" xmlns:w16se="http://schemas.microsoft.com/office/word/2015/wordml/symex" xmlns:wpg="http://schemas.microsoft.com/office/word/2010/wordprocessingGroup" xmlns:wpi="http://schemas.microsoft.com/office/word/2010/wordprocessingInk" xmlns:wne="http://schemas.microsoft.com/office/word/2006/wordml" xmlns:wps="http://schemas.microsoft.com/office/word/2010/wordprocessingShape" mc:Ignorable="w14 w15 w16se w16cid w16 w16cex w16sdtdh wp14">
+<w:numbering xmlns:wpc="http://schemas.microsoft.com/office/word/2010/wordprocessingCanvas" xmlns:mc="http://schemas.openxmlformats.org/markup-compatibility/2006" xmlns:o="urn:schemas-microsoft-com:office:office" xmlns:r="http://schemas.openxmlformats.org/officeDocument/2006/relationships" xmlns:m="http://schemas.openxmlformats.org/officeDocument/2006/math" xmlns:v="urn:schemas-microsoft-com:vml" xmlns:wp14="http://schemas.microsoft.com/office/word/2010/wordprocessingDrawing" xmlns:wp="http://schemas.openxmlformats.org/drawingml/2006/wordprocessingDrawing" xmlns:w10="urn:schemas-microsoft-com:office:word" xmlns:w="http://schemas.openxmlformats.org/wordprocessingml/2006/main" xmlns:w14="http://schemas.microsoft.com/office/word/2010/wordml" xmlns:w15="http://schemas.microsoft.com/office/word/2012/wordml" xmlns:wpg="http://schemas.microsoft.com/office/word/2010/wordprocessingGroup" xmlns:wpi="http://schemas.microsoft.com/office/word/2010/wordprocessingInk" xmlns:wne="http://schemas.microsoft.com/office/word/2006/wordml" xmlns:wps="http://schemas.microsoft.com/office/word/2010/wordprocessingShape" mc:Ignorable="w14 w15 wp14">
   <w:abstractNum w:abstractNumId="0" w15:restartNumberingAfterBreak="0">
     <w:nsid w:val="0BB12A27"/>
     <w:multiLevelType w:val="multilevel"/>
@@ -9221,151 +9159,151 @@
       </w:rPr>
     </w:lvl>
   </w:abstractNum>
-  <w:num w:numId="1" w16cid:durableId="1450585260">
+  <w:num w:numId="1">
     <w:abstractNumId w:val="31"/>
   </w:num>
-  <w:num w:numId="2" w16cid:durableId="2107996231">
+  <w:num w:numId="2">
     <w:abstractNumId w:val="45"/>
   </w:num>
-  <w:num w:numId="3" w16cid:durableId="2122534068">
+  <w:num w:numId="3">
     <w:abstractNumId w:val="6"/>
   </w:num>
-  <w:num w:numId="4" w16cid:durableId="1126192396">
+  <w:num w:numId="4">
     <w:abstractNumId w:val="3"/>
   </w:num>
-  <w:num w:numId="5" w16cid:durableId="2094620280">
+  <w:num w:numId="5">
     <w:abstractNumId w:val="38"/>
   </w:num>
-  <w:num w:numId="6" w16cid:durableId="1074477103">
+  <w:num w:numId="6">
     <w:abstractNumId w:val="47"/>
   </w:num>
-  <w:num w:numId="7" w16cid:durableId="887498137">
+  <w:num w:numId="7">
     <w:abstractNumId w:val="25"/>
   </w:num>
-  <w:num w:numId="8" w16cid:durableId="1469393854">
+  <w:num w:numId="8">
     <w:abstractNumId w:val="48"/>
   </w:num>
-  <w:num w:numId="9" w16cid:durableId="1044909732">
+  <w:num w:numId="9">
     <w:abstractNumId w:val="17"/>
   </w:num>
-  <w:num w:numId="10" w16cid:durableId="455946844">
+  <w:num w:numId="10">
     <w:abstractNumId w:val="12"/>
   </w:num>
-  <w:num w:numId="11" w16cid:durableId="1269435131">
+  <w:num w:numId="11">
     <w:abstractNumId w:val="37"/>
   </w:num>
-  <w:num w:numId="12" w16cid:durableId="512261341">
+  <w:num w:numId="12">
     <w:abstractNumId w:val="35"/>
   </w:num>
-  <w:num w:numId="13" w16cid:durableId="592058713">
+  <w:num w:numId="13">
     <w:abstractNumId w:val="36"/>
   </w:num>
-  <w:num w:numId="14" w16cid:durableId="272439722">
+  <w:num w:numId="14">
     <w:abstractNumId w:val="2"/>
   </w:num>
-  <w:num w:numId="15" w16cid:durableId="1060396764">
+  <w:num w:numId="15">
     <w:abstractNumId w:val="18"/>
   </w:num>
-  <w:num w:numId="16" w16cid:durableId="1049573411">
+  <w:num w:numId="16">
     <w:abstractNumId w:val="9"/>
   </w:num>
-  <w:num w:numId="17" w16cid:durableId="1415055828">
+  <w:num w:numId="17">
     <w:abstractNumId w:val="16"/>
   </w:num>
-  <w:num w:numId="18" w16cid:durableId="485244770">
+  <w:num w:numId="18">
     <w:abstractNumId w:val="34"/>
   </w:num>
-  <w:num w:numId="19" w16cid:durableId="629478535">
+  <w:num w:numId="19">
     <w:abstractNumId w:val="10"/>
   </w:num>
-  <w:num w:numId="20" w16cid:durableId="548344514">
+  <w:num w:numId="20">
     <w:abstractNumId w:val="20"/>
   </w:num>
-  <w:num w:numId="21" w16cid:durableId="1944923250">
+  <w:num w:numId="21">
     <w:abstractNumId w:val="29"/>
   </w:num>
-  <w:num w:numId="22" w16cid:durableId="867984871">
+  <w:num w:numId="22">
     <w:abstractNumId w:val="8"/>
   </w:num>
-  <w:num w:numId="23" w16cid:durableId="192152541">
+  <w:num w:numId="23">
     <w:abstractNumId w:val="22"/>
   </w:num>
-  <w:num w:numId="24" w16cid:durableId="128254866">
+  <w:num w:numId="24">
     <w:abstractNumId w:val="7"/>
   </w:num>
-  <w:num w:numId="25" w16cid:durableId="690373454">
+  <w:num w:numId="25">
     <w:abstractNumId w:val="5"/>
   </w:num>
-  <w:num w:numId="26" w16cid:durableId="1591888527">
+  <w:num w:numId="26">
     <w:abstractNumId w:val="19"/>
   </w:num>
-  <w:num w:numId="27" w16cid:durableId="545797948">
+  <w:num w:numId="27">
     <w:abstractNumId w:val="40"/>
   </w:num>
-  <w:num w:numId="28" w16cid:durableId="481116948">
+  <w:num w:numId="28">
     <w:abstractNumId w:val="14"/>
   </w:num>
-  <w:num w:numId="29" w16cid:durableId="1561669085">
+  <w:num w:numId="29">
     <w:abstractNumId w:val="13"/>
   </w:num>
-  <w:num w:numId="30" w16cid:durableId="1671062735">
+  <w:num w:numId="30">
     <w:abstractNumId w:val="21"/>
   </w:num>
-  <w:num w:numId="31" w16cid:durableId="377318074">
+  <w:num w:numId="31">
     <w:abstractNumId w:val="4"/>
   </w:num>
-  <w:num w:numId="32" w16cid:durableId="486945228">
+  <w:num w:numId="32">
     <w:abstractNumId w:val="33"/>
   </w:num>
-  <w:num w:numId="33" w16cid:durableId="887111244">
+  <w:num w:numId="33">
     <w:abstractNumId w:val="0"/>
   </w:num>
-  <w:num w:numId="34" w16cid:durableId="1462992509">
+  <w:num w:numId="34">
     <w:abstractNumId w:val="42"/>
   </w:num>
-  <w:num w:numId="35" w16cid:durableId="1570118354">
+  <w:num w:numId="35">
     <w:abstractNumId w:val="24"/>
   </w:num>
-  <w:num w:numId="36" w16cid:durableId="1163620944">
+  <w:num w:numId="36">
     <w:abstractNumId w:val="15"/>
   </w:num>
-  <w:num w:numId="37" w16cid:durableId="1142697268">
+  <w:num w:numId="37">
     <w:abstractNumId w:val="26"/>
   </w:num>
-  <w:num w:numId="38" w16cid:durableId="1121458368">
+  <w:num w:numId="38">
     <w:abstractNumId w:val="27"/>
   </w:num>
-  <w:num w:numId="39" w16cid:durableId="1314867257">
+  <w:num w:numId="39">
     <w:abstractNumId w:val="44"/>
   </w:num>
-  <w:num w:numId="40" w16cid:durableId="940071994">
+  <w:num w:numId="40">
     <w:abstractNumId w:val="1"/>
   </w:num>
-  <w:num w:numId="41" w16cid:durableId="562830630">
+  <w:num w:numId="41">
     <w:abstractNumId w:val="41"/>
   </w:num>
-  <w:num w:numId="42" w16cid:durableId="1248920281">
+  <w:num w:numId="42">
     <w:abstractNumId w:val="32"/>
   </w:num>
-  <w:num w:numId="43" w16cid:durableId="718284105">
+  <w:num w:numId="43">
     <w:abstractNumId w:val="11"/>
   </w:num>
-  <w:num w:numId="44" w16cid:durableId="519591771">
+  <w:num w:numId="44">
     <w:abstractNumId w:val="43"/>
   </w:num>
-  <w:num w:numId="45" w16cid:durableId="530611777">
+  <w:num w:numId="45">
     <w:abstractNumId w:val="23"/>
   </w:num>
-  <w:num w:numId="46" w16cid:durableId="841554891">
+  <w:num w:numId="46">
     <w:abstractNumId w:val="28"/>
   </w:num>
-  <w:num w:numId="47" w16cid:durableId="2102872556">
+  <w:num w:numId="47">
     <w:abstractNumId w:val="46"/>
   </w:num>
-  <w:num w:numId="48" w16cid:durableId="1977639879">
+  <w:num w:numId="48">
     <w:abstractNumId w:val="39"/>
   </w:num>
-  <w:num w:numId="49" w16cid:durableId="981159763">
+  <w:num w:numId="49">
     <w:abstractNumId w:val="30"/>
   </w:num>
   <w:numIdMacAtCleanup w:val="20"/>
@@ -9373,7 +9311,7 @@
 </file>
 
 <file path=word/styles.xml><?xml version="1.0" encoding="utf-8"?>
-<w:styles xmlns:mc="http://schemas.openxmlformats.org/markup-compatibility/2006" xmlns:r="http://schemas.openxmlformats.org/officeDocument/2006/relationships" xmlns:w="http://schemas.openxmlformats.org/wordprocessingml/2006/main" xmlns:w14="http://schemas.microsoft.com/office/word/2010/wordml" xmlns:w15="http://schemas.microsoft.com/office/word/2012/wordml" xmlns:w16cex="http://schemas.microsoft.com/office/word/2018/wordml/cex" xmlns:w16cid="http://schemas.microsoft.com/office/word/2016/wordml/cid" xmlns:w16="http://schemas.microsoft.com/office/word/2018/wordml" xmlns:w16sdtdh="http://schemas.microsoft.com/office/word/2020/wordml/sdtdatahash" xmlns:w16se="http://schemas.microsoft.com/office/word/2015/wordml/symex" mc:Ignorable="w14 w15 w16se w16cid w16 w16cex w16sdtdh">
+<w:styles xmlns:mc="http://schemas.openxmlformats.org/markup-compatibility/2006" xmlns:r="http://schemas.openxmlformats.org/officeDocument/2006/relationships" xmlns:w="http://schemas.openxmlformats.org/wordprocessingml/2006/main" xmlns:w14="http://schemas.microsoft.com/office/word/2010/wordml" xmlns:w15="http://schemas.microsoft.com/office/word/2012/wordml" mc:Ignorable="w14 w15">
   <w:docDefaults>
     <w:rPrDefault>
       <w:rPr>
@@ -9389,7 +9327,7 @@
       </w:pPr>
     </w:pPrDefault>
   </w:docDefaults>
-  <w:latentStyles w:defLockedState="0" w:defUIPriority="99" w:defSemiHidden="0" w:defUnhideWhenUsed="0" w:defQFormat="0" w:count="376">
+  <w:latentStyles w:defLockedState="0" w:defUIPriority="99" w:defSemiHidden="0" w:defUnhideWhenUsed="0" w:defQFormat="0" w:count="371">
     <w:lsdException w:name="Normal" w:uiPriority="0" w:qFormat="1"/>
     <w:lsdException w:name="heading 1" w:uiPriority="9" w:qFormat="1"/>
     <w:lsdException w:name="heading 2" w:semiHidden="1" w:uiPriority="9" w:unhideWhenUsed="1" w:qFormat="1"/>
@@ -9761,13 +9699,8 @@
     <w:lsdException w:name="List Table 5 Dark Accent 6" w:uiPriority="50"/>
     <w:lsdException w:name="List Table 6 Colorful Accent 6" w:uiPriority="51"/>
     <w:lsdException w:name="List Table 7 Colorful Accent 6" w:uiPriority="52"/>
-    <w:lsdException w:name="Mention" w:semiHidden="1" w:unhideWhenUsed="1"/>
-    <w:lsdException w:name="Smart Hyperlink" w:semiHidden="1" w:unhideWhenUsed="1"/>
-    <w:lsdException w:name="Hashtag" w:semiHidden="1" w:unhideWhenUsed="1"/>
-    <w:lsdException w:name="Unresolved Mention" w:semiHidden="1" w:unhideWhenUsed="1"/>
-    <w:lsdException w:name="Smart Link" w:semiHidden="1" w:unhideWhenUsed="1"/>
   </w:latentStyles>
-  <w:style w:type="paragraph" w:default="1" w:styleId="Normal">
+  <w:style w:type="paragraph" w:default="1" w:styleId="Standaard">
     <w:name w:val="Normal"/>
     <w:qFormat/>
     <w:rsid w:val="003E3CFE"/>
@@ -9781,13 +9714,13 @@
       <w:lang w:val="en-GB" w:eastAsia="en-GB"/>
     </w:rPr>
   </w:style>
-  <w:style w:type="character" w:default="1" w:styleId="DefaultParagraphFont">
+  <w:style w:type="character" w:default="1" w:styleId="Standaardalinea-lettertype">
     <w:name w:val="Default Paragraph Font"/>
     <w:uiPriority w:val="1"/>
     <w:semiHidden/>
     <w:unhideWhenUsed/>
   </w:style>
-  <w:style w:type="table" w:default="1" w:styleId="TableNormal">
+  <w:style w:type="table" w:default="1" w:styleId="Standaardtabel">
     <w:name w:val="Normal Table"/>
     <w:uiPriority w:val="99"/>
     <w:semiHidden/>
@@ -9802,7 +9735,7 @@
       </w:tblCellMar>
     </w:tblPr>
   </w:style>
-  <w:style w:type="numbering" w:default="1" w:styleId="NoList">
+  <w:style w:type="numbering" w:default="1" w:styleId="Geenlijst">
     <w:name w:val="No List"/>
     <w:uiPriority w:val="99"/>
     <w:semiHidden/>
@@ -9810,7 +9743,7 @@
   </w:style>
   <w:style w:type="character" w:styleId="Hyperlink">
     <w:name w:val="Hyperlink"/>
-    <w:basedOn w:val="DefaultParagraphFont"/>
+    <w:basedOn w:val="Standaardalinea-lettertype"/>
     <w:uiPriority w:val="99"/>
     <w:unhideWhenUsed/>
     <w:rsid w:val="00266191"/>
@@ -9819,9 +9752,9 @@
       <w:u w:val="single"/>
     </w:rPr>
   </w:style>
-  <w:style w:type="paragraph" w:styleId="ListParagraph">
+  <w:style w:type="paragraph" w:styleId="Lijstalinea">
     <w:name w:val="List Paragraph"/>
-    <w:basedOn w:val="Normal"/>
+    <w:basedOn w:val="Standaard"/>
     <w:uiPriority w:val="34"/>
     <w:qFormat/>
     <w:rsid w:val="00266191"/>
@@ -9834,10 +9767,10 @@
       <w:lang w:eastAsia="en-US"/>
     </w:rPr>
   </w:style>
-  <w:style w:type="paragraph" w:styleId="BalloonText">
+  <w:style w:type="paragraph" w:styleId="Ballontekst">
     <w:name w:val="Balloon Text"/>
-    <w:basedOn w:val="Normal"/>
-    <w:link w:val="BalloonTextChar"/>
+    <w:basedOn w:val="Standaard"/>
+    <w:link w:val="BallontekstChar"/>
     <w:uiPriority w:val="99"/>
     <w:semiHidden/>
     <w:unhideWhenUsed/>
@@ -9849,10 +9782,10 @@
       <w:lang w:eastAsia="en-US"/>
     </w:rPr>
   </w:style>
-  <w:style w:type="character" w:customStyle="1" w:styleId="BalloonTextChar">
-    <w:name w:val="Balloon Text Char"/>
-    <w:basedOn w:val="DefaultParagraphFont"/>
-    <w:link w:val="BalloonText"/>
+  <w:style w:type="character" w:customStyle="1" w:styleId="BallontekstChar">
+    <w:name w:val="Ballontekst Char"/>
+    <w:basedOn w:val="Standaardalinea-lettertype"/>
+    <w:link w:val="Ballontekst"/>
     <w:uiPriority w:val="99"/>
     <w:semiHidden/>
     <w:rsid w:val="00266191"/>
@@ -9863,10 +9796,10 @@
       <w:lang w:val="en-GB"/>
     </w:rPr>
   </w:style>
-  <w:style w:type="paragraph" w:styleId="Header">
+  <w:style w:type="paragraph" w:styleId="Koptekst">
     <w:name w:val="header"/>
-    <w:basedOn w:val="Normal"/>
-    <w:link w:val="HeaderChar"/>
+    <w:basedOn w:val="Standaard"/>
+    <w:link w:val="KoptekstChar"/>
     <w:uiPriority w:val="99"/>
     <w:unhideWhenUsed/>
     <w:rsid w:val="00266191"/>
@@ -9881,10 +9814,10 @@
       <w:lang w:eastAsia="en-US"/>
     </w:rPr>
   </w:style>
-  <w:style w:type="character" w:customStyle="1" w:styleId="HeaderChar">
-    <w:name w:val="Header Char"/>
-    <w:basedOn w:val="DefaultParagraphFont"/>
-    <w:link w:val="Header"/>
+  <w:style w:type="character" w:customStyle="1" w:styleId="KoptekstChar">
+    <w:name w:val="Koptekst Char"/>
+    <w:basedOn w:val="Standaardalinea-lettertype"/>
+    <w:link w:val="Koptekst"/>
     <w:uiPriority w:val="99"/>
     <w:rsid w:val="00266191"/>
     <w:rPr>
@@ -9893,10 +9826,10 @@
       <w:lang w:val="en-GB"/>
     </w:rPr>
   </w:style>
-  <w:style w:type="paragraph" w:styleId="Footer">
+  <w:style w:type="paragraph" w:styleId="Voettekst">
     <w:name w:val="footer"/>
-    <w:basedOn w:val="Normal"/>
-    <w:link w:val="FooterChar"/>
+    <w:basedOn w:val="Standaard"/>
+    <w:link w:val="VoettekstChar"/>
     <w:uiPriority w:val="99"/>
     <w:unhideWhenUsed/>
     <w:rsid w:val="00266191"/>
@@ -9911,10 +9844,10 @@
       <w:lang w:eastAsia="en-US"/>
     </w:rPr>
   </w:style>
-  <w:style w:type="character" w:customStyle="1" w:styleId="FooterChar">
-    <w:name w:val="Footer Char"/>
-    <w:basedOn w:val="DefaultParagraphFont"/>
-    <w:link w:val="Footer"/>
+  <w:style w:type="character" w:customStyle="1" w:styleId="VoettekstChar">
+    <w:name w:val="Voettekst Char"/>
+    <w:basedOn w:val="Standaardalinea-lettertype"/>
+    <w:link w:val="Voettekst"/>
     <w:uiPriority w:val="99"/>
     <w:rsid w:val="00266191"/>
     <w:rPr>
@@ -9925,7 +9858,7 @@
   </w:style>
   <w:style w:type="paragraph" w:customStyle="1" w:styleId="paragraph">
     <w:name w:val="paragraph"/>
-    <w:basedOn w:val="Normal"/>
+    <w:basedOn w:val="Standaard"/>
     <w:rsid w:val="00266191"/>
     <w:rPr>
       <w:lang w:val="nl-BE" w:eastAsia="nl-BE"/>
@@ -9933,22 +9866,22 @@
   </w:style>
   <w:style w:type="character" w:customStyle="1" w:styleId="spellingerror">
     <w:name w:val="spellingerror"/>
-    <w:basedOn w:val="DefaultParagraphFont"/>
+    <w:basedOn w:val="Standaardalinea-lettertype"/>
     <w:rsid w:val="00266191"/>
   </w:style>
   <w:style w:type="character" w:customStyle="1" w:styleId="normaltextrun1">
     <w:name w:val="normaltextrun1"/>
-    <w:basedOn w:val="DefaultParagraphFont"/>
+    <w:basedOn w:val="Standaardalinea-lettertype"/>
     <w:rsid w:val="00266191"/>
   </w:style>
   <w:style w:type="character" w:customStyle="1" w:styleId="eop">
     <w:name w:val="eop"/>
-    <w:basedOn w:val="DefaultParagraphFont"/>
+    <w:basedOn w:val="Standaardalinea-lettertype"/>
     <w:rsid w:val="00266191"/>
   </w:style>
   <w:style w:type="character" w:customStyle="1" w:styleId="UnresolvedMention1">
     <w:name w:val="Unresolved Mention1"/>
-    <w:basedOn w:val="DefaultParagraphFont"/>
+    <w:basedOn w:val="Standaardalinea-lettertype"/>
     <w:uiPriority w:val="99"/>
     <w:semiHidden/>
     <w:unhideWhenUsed/>
@@ -9958,9 +9891,9 @@
       <w:shd w:val="clear" w:color="auto" w:fill="E1DFDD"/>
     </w:rPr>
   </w:style>
-  <w:style w:type="table" w:styleId="TableGrid">
+  <w:style w:type="table" w:styleId="Tabelraster">
     <w:name w:val="Table Grid"/>
-    <w:basedOn w:val="TableNormal"/>
+    <w:basedOn w:val="Standaardtabel"/>
     <w:uiPriority w:val="39"/>
     <w:rsid w:val="00740EEF"/>
     <w:pPr>
@@ -9995,7 +9928,7 @@
   </w:style>
   <w:style w:type="character" w:customStyle="1" w:styleId="normaltextrun">
     <w:name w:val="normaltextrun"/>
-    <w:basedOn w:val="DefaultParagraphFont"/>
+    <w:basedOn w:val="Standaardalinea-lettertype"/>
     <w:rsid w:val="00956C18"/>
   </w:style>
   <w:style w:type="paragraph" w:customStyle="1" w:styleId="Pa0">
@@ -10034,9 +9967,9 @@
       <w:szCs w:val="23"/>
     </w:rPr>
   </w:style>
-  <w:style w:type="character" w:styleId="Strong">
+  <w:style w:type="character" w:styleId="Zwaar">
     <w:name w:val="Strong"/>
-    <w:basedOn w:val="DefaultParagraphFont"/>
+    <w:basedOn w:val="Standaardalinea-lettertype"/>
     <w:uiPriority w:val="22"/>
     <w:qFormat/>
     <w:rsid w:val="00E47D9A"/>
@@ -10045,9 +9978,9 @@
       <w:bCs/>
     </w:rPr>
   </w:style>
-  <w:style w:type="character" w:styleId="UnresolvedMention">
+  <w:style w:type="character" w:customStyle="1" w:styleId="UnresolvedMention">
     <w:name w:val="Unresolved Mention"/>
-    <w:basedOn w:val="DefaultParagraphFont"/>
+    <w:basedOn w:val="Standaardalinea-lettertype"/>
     <w:uiPriority w:val="99"/>
     <w:semiHidden/>
     <w:unhideWhenUsed/>
@@ -10059,7 +9992,7 @@
   </w:style>
   <w:style w:type="paragraph" w:customStyle="1" w:styleId="text-muted">
     <w:name w:val="text-muted"/>
-    <w:basedOn w:val="Normal"/>
+    <w:basedOn w:val="Standaard"/>
     <w:rsid w:val="00007272"/>
     <w:pPr>
       <w:spacing w:before="100" w:beforeAutospacing="1" w:after="100" w:afterAutospacing="1"/>
@@ -10068,7 +10001,7 @@
       <w:lang w:val="nl-BE" w:eastAsia="nl-BE"/>
     </w:rPr>
   </w:style>
-  <w:style w:type="paragraph" w:styleId="Revision">
+  <w:style w:type="paragraph" w:styleId="Revisie">
     <w:name w:val="Revision"/>
     <w:hidden/>
     <w:uiPriority w:val="99"/>
@@ -10083,9 +10016,9 @@
       <w:lang w:val="en-GB"/>
     </w:rPr>
   </w:style>
-  <w:style w:type="character" w:styleId="FollowedHyperlink">
+  <w:style w:type="character" w:styleId="GevolgdeHyperlink">
     <w:name w:val="FollowedHyperlink"/>
-    <w:basedOn w:val="DefaultParagraphFont"/>
+    <w:basedOn w:val="Standaardalinea-lettertype"/>
     <w:uiPriority w:val="99"/>
     <w:semiHidden/>
     <w:unhideWhenUsed/>
@@ -10095,9 +10028,9 @@
       <w:u w:val="single"/>
     </w:rPr>
   </w:style>
-  <w:style w:type="table" w:styleId="GridTable4-Accent1">
+  <w:style w:type="table" w:styleId="Rastertabel4-Accent1">
     <w:name w:val="Grid Table 4 Accent 1"/>
-    <w:basedOn w:val="TableNormal"/>
+    <w:basedOn w:val="Standaardtabel"/>
     <w:uiPriority w:val="49"/>
     <w:rsid w:val="00D63847"/>
     <w:pPr>
@@ -10171,17 +10104,17 @@
       </w:tcPr>
     </w:tblStylePr>
   </w:style>
-  <w:style w:type="character" w:styleId="PageNumber">
+  <w:style w:type="character" w:styleId="Paginanummer">
     <w:name w:val="page number"/>
-    <w:basedOn w:val="DefaultParagraphFont"/>
+    <w:basedOn w:val="Standaardalinea-lettertype"/>
     <w:uiPriority w:val="99"/>
     <w:semiHidden/>
     <w:unhideWhenUsed/>
     <w:rsid w:val="00BD67D1"/>
   </w:style>
-  <w:style w:type="character" w:styleId="CommentReference">
+  <w:style w:type="character" w:styleId="Verwijzingopmerking">
     <w:name w:val="annotation reference"/>
-    <w:basedOn w:val="DefaultParagraphFont"/>
+    <w:basedOn w:val="Standaardalinea-lettertype"/>
     <w:uiPriority w:val="99"/>
     <w:semiHidden/>
     <w:unhideWhenUsed/>
@@ -10191,10 +10124,10 @@
       <w:szCs w:val="16"/>
     </w:rPr>
   </w:style>
-  <w:style w:type="paragraph" w:styleId="CommentText">
+  <w:style w:type="paragraph" w:styleId="Tekstopmerking">
     <w:name w:val="annotation text"/>
-    <w:basedOn w:val="Normal"/>
-    <w:link w:val="CommentTextChar"/>
+    <w:basedOn w:val="Standaard"/>
+    <w:link w:val="TekstopmerkingChar"/>
     <w:uiPriority w:val="99"/>
     <w:semiHidden/>
     <w:unhideWhenUsed/>
@@ -10209,10 +10142,10 @@
       <w:lang w:val="nl-BE" w:eastAsia="en-US"/>
     </w:rPr>
   </w:style>
-  <w:style w:type="character" w:customStyle="1" w:styleId="CommentTextChar">
-    <w:name w:val="Comment Text Char"/>
-    <w:basedOn w:val="DefaultParagraphFont"/>
-    <w:link w:val="CommentText"/>
+  <w:style w:type="character" w:customStyle="1" w:styleId="TekstopmerkingChar">
+    <w:name w:val="Tekst opmerking Char"/>
+    <w:basedOn w:val="Standaardalinea-lettertype"/>
+    <w:link w:val="Tekstopmerking"/>
     <w:uiPriority w:val="99"/>
     <w:semiHidden/>
     <w:rsid w:val="00E43E5A"/>
@@ -10221,11 +10154,11 @@
       <w:szCs w:val="20"/>
     </w:rPr>
   </w:style>
-  <w:style w:type="paragraph" w:styleId="CommentSubject">
+  <w:style w:type="paragraph" w:styleId="Onderwerpvanopmerking">
     <w:name w:val="annotation subject"/>
-    <w:basedOn w:val="CommentText"/>
-    <w:next w:val="CommentText"/>
-    <w:link w:val="CommentSubjectChar"/>
+    <w:basedOn w:val="Tekstopmerking"/>
+    <w:next w:val="Tekstopmerking"/>
+    <w:link w:val="OnderwerpvanopmerkingChar"/>
     <w:uiPriority w:val="99"/>
     <w:semiHidden/>
     <w:unhideWhenUsed/>
@@ -10240,10 +10173,10 @@
       <w:lang w:val="en-GB" w:eastAsia="en-GB"/>
     </w:rPr>
   </w:style>
-  <w:style w:type="character" w:customStyle="1" w:styleId="CommentSubjectChar">
-    <w:name w:val="Comment Subject Char"/>
-    <w:basedOn w:val="CommentTextChar"/>
-    <w:link w:val="CommentSubject"/>
+  <w:style w:type="character" w:customStyle="1" w:styleId="OnderwerpvanopmerkingChar">
+    <w:name w:val="Onderwerp van opmerking Char"/>
+    <w:basedOn w:val="TekstopmerkingChar"/>
+    <w:link w:val="Onderwerpvanopmerking"/>
     <w:uiPriority w:val="99"/>
     <w:semiHidden/>
     <w:rsid w:val="00EA1609"/>
@@ -10555,24 +10488,6 @@
 </file>
 
 <file path=customXml/item1.xml><?xml version="1.0" encoding="utf-8"?>
-<?mso-contentType ?>
-<FormTemplates xmlns="http://schemas.microsoft.com/sharepoint/v3/contenttype/forms">
-  <Display>DocumentLibraryForm</Display>
-  <Edit>DocumentLibraryForm</Edit>
-  <New>DocumentLibraryForm</New>
-</FormTemplates>
-</file>
-
-<file path=customXml/item2.xml><?xml version="1.0" encoding="utf-8"?>
-<p:properties xmlns:p="http://schemas.microsoft.com/office/2006/metadata/properties" xmlns:xsi="http://www.w3.org/2001/XMLSchema-instance" xmlns:pc="http://schemas.microsoft.com/office/infopath/2007/PartnerControls">
-  <documentManagement>
-    <_ip_UnifiedCompliancePolicyUIAction xmlns="http://schemas.microsoft.com/sharepoint/v3" xsi:nil="true"/>
-    <_ip_UnifiedCompliancePolicyProperties xmlns="http://schemas.microsoft.com/sharepoint/v3" xsi:nil="true"/>
-  </documentManagement>
-</p:properties>
-</file>
-
-<file path=customXml/item3.xml><?xml version="1.0" encoding="utf-8"?>
 <ct:contentTypeSchema xmlns:ct="http://schemas.microsoft.com/office/2006/metadata/contentType" xmlns:ma="http://schemas.microsoft.com/office/2006/metadata/properties/metaAttributes" ct:_="" ma:_="" ma:contentTypeName="Document" ma:contentTypeID="0x010100EB7B80511C62FF46A15A625DAEBD0379" ma:contentTypeVersion="15" ma:contentTypeDescription="Een nieuw document maken." ma:contentTypeScope="" ma:versionID="d0e496ea7f3a171bef8b71d5f4fcec88">
   <xsd:schema xmlns:xsd="http://www.w3.org/2001/XMLSchema" xmlns:xs="http://www.w3.org/2001/XMLSchema" xmlns:p="http://schemas.microsoft.com/office/2006/metadata/properties" xmlns:ns1="http://schemas.microsoft.com/sharepoint/v3" xmlns:ns2="4c60e265-7f34-47ad-a3f2-772e2bcded1d" xmlns:ns3="e55cedc5-b9bd-4abc-94fe-efc12b945cc4" targetNamespace="http://schemas.microsoft.com/office/2006/metadata/properties" ma:root="true" ma:fieldsID="ba25b0c723b20a4ac706aafcbe74c478" ns1:_="" ns2:_="" ns3:_="">
     <xsd:import namespace="http://schemas.microsoft.com/sharepoint/v3"/>
@@ -10812,29 +10727,29 @@
 </ct:contentTypeSchema>
 </file>
 
+<file path=customXml/item2.xml><?xml version="1.0" encoding="utf-8"?>
+<p:properties xmlns:p="http://schemas.microsoft.com/office/2006/metadata/properties" xmlns:xsi="http://www.w3.org/2001/XMLSchema-instance" xmlns:pc="http://schemas.microsoft.com/office/infopath/2007/PartnerControls">
+  <documentManagement>
+    <_ip_UnifiedCompliancePolicyUIAction xmlns="http://schemas.microsoft.com/sharepoint/v3" xsi:nil="true"/>
+    <_ip_UnifiedCompliancePolicyProperties xmlns="http://schemas.microsoft.com/sharepoint/v3" xsi:nil="true"/>
+  </documentManagement>
+</p:properties>
+</file>
+
+<file path=customXml/item3.xml><?xml version="1.0" encoding="utf-8"?>
+<?mso-contentType ?>
+<FormTemplates xmlns="http://schemas.microsoft.com/sharepoint/v3/contenttype/forms">
+  <Display>DocumentLibraryForm</Display>
+  <Edit>DocumentLibraryForm</Edit>
+  <New>DocumentLibraryForm</New>
+</FormTemplates>
+</file>
+
 <file path=customXml/item4.xml><?xml version="1.0" encoding="utf-8"?>
 <b:Sources xmlns:b="http://schemas.openxmlformats.org/officeDocument/2006/bibliography" xmlns="http://schemas.openxmlformats.org/officeDocument/2006/bibliography" SelectedStyle="/APASixthEditionOfficeOnline.xsl" StyleName="APA" Version="6"/>
 </file>
 
 <file path=customXml/itemProps1.xml><?xml version="1.0" encoding="utf-8"?>
-<ds:datastoreItem xmlns:ds="http://schemas.openxmlformats.org/officeDocument/2006/customXml" ds:itemID="{96ECF394-BD24-44D3-AA46-4DEF805C0F91}">
-  <ds:schemaRefs>
-    <ds:schemaRef ds:uri="http://schemas.microsoft.com/sharepoint/v3/contenttype/forms"/>
-  </ds:schemaRefs>
-</ds:datastoreItem>
-</file>
-
-<file path=customXml/itemProps2.xml><?xml version="1.0" encoding="utf-8"?>
-<ds:datastoreItem xmlns:ds="http://schemas.openxmlformats.org/officeDocument/2006/customXml" ds:itemID="{204E384B-3F75-4259-820E-4003DC6C217A}">
-  <ds:schemaRefs>
-    <ds:schemaRef ds:uri="http://schemas.microsoft.com/office/2006/metadata/properties"/>
-    <ds:schemaRef ds:uri="http://schemas.microsoft.com/office/infopath/2007/PartnerControls"/>
-    <ds:schemaRef ds:uri="http://schemas.microsoft.com/sharepoint/v3"/>
-  </ds:schemaRefs>
-</ds:datastoreItem>
-</file>
-
-<file path=customXml/itemProps3.xml><?xml version="1.0" encoding="utf-8"?>
 <ds:datastoreItem xmlns:ds="http://schemas.openxmlformats.org/officeDocument/2006/customXml" ds:itemID="{E91009CD-36AD-4F1E-A915-C9A249FD325D}">
   <ds:schemaRefs>
     <ds:schemaRef ds:uri="http://schemas.microsoft.com/office/2006/metadata/contentType"/>
@@ -10854,8 +10769,26 @@
 </ds:datastoreItem>
 </file>
 
+<file path=customXml/itemProps2.xml><?xml version="1.0" encoding="utf-8"?>
+<ds:datastoreItem xmlns:ds="http://schemas.openxmlformats.org/officeDocument/2006/customXml" ds:itemID="{204E384B-3F75-4259-820E-4003DC6C217A}">
+  <ds:schemaRefs>
+    <ds:schemaRef ds:uri="http://schemas.microsoft.com/office/2006/metadata/properties"/>
+    <ds:schemaRef ds:uri="http://schemas.microsoft.com/office/infopath/2007/PartnerControls"/>
+    <ds:schemaRef ds:uri="http://schemas.microsoft.com/sharepoint/v3"/>
+  </ds:schemaRefs>
+</ds:datastoreItem>
+</file>
+
+<file path=customXml/itemProps3.xml><?xml version="1.0" encoding="utf-8"?>
+<ds:datastoreItem xmlns:ds="http://schemas.openxmlformats.org/officeDocument/2006/customXml" ds:itemID="{96ECF394-BD24-44D3-AA46-4DEF805C0F91}">
+  <ds:schemaRefs>
+    <ds:schemaRef ds:uri="http://schemas.microsoft.com/sharepoint/v3/contenttype/forms"/>
+  </ds:schemaRefs>
+</ds:datastoreItem>
+</file>
+
 <file path=customXml/itemProps4.xml><?xml version="1.0" encoding="utf-8"?>
-<ds:datastoreItem xmlns:ds="http://schemas.openxmlformats.org/officeDocument/2006/customXml" ds:itemID="{05B31A97-4FB6-4723-B612-BBB3C4F4195E}">
+<ds:datastoreItem xmlns:ds="http://schemas.openxmlformats.org/officeDocument/2006/customXml" ds:itemID="{A8ABFB44-7B3F-4904-BE1D-92331C7A7DD7}">
   <ds:schemaRefs>
     <ds:schemaRef ds:uri="http://schemas.openxmlformats.org/officeDocument/2006/bibliography"/>
   </ds:schemaRefs>

</xml_diff>